<commit_message>
new styles changes in toc
git-svn-id: svn://svn.code.sf.net/p/tei/code/trunk/Stylesheets@7698 e5332ce4-a50f-0410-b94b-d658400b0204
</commit_message>
<xml_diff>
--- a/profiles/iso/docx/model/model_en.docx
+++ b/profiles/iso/docx/model/model_en.docx
@@ -18,16 +18,22 @@
       </w:r>
       <w:sdt>
         <w:sdtPr>
+          <w:rPr>
+            <w:color w:val="0000FF"/>
+          </w:rPr>
           <w:alias w:val="committeeReference"/>
           <w:tag w:val="committeeReference"/>
           <w:id w:val="680634442"/>
           <w:placeholder>
-            <w:docPart w:val="2A7C48E4B29841998A377667069B4A64"/>
+            <w:docPart w:val="AA60405A59D740A0A35AF6F06C4EB328"/>
           </w:placeholder>
           <w:text/>
         </w:sdtPr>
         <w:sdtContent>
           <w:r>
+            <w:rPr>
+              <w:color w:val="0000FF"/>
+            </w:rPr>
             <w:t>ISO/TC ###/SC #</w:t>
           </w:r>
         </w:sdtContent>
@@ -40,16 +46,22 @@
       </w:r>
       <w:sdt>
         <w:sdtPr>
+          <w:rPr>
+            <w:color w:val="0000FF"/>
+          </w:rPr>
           <w:alias w:val="serialNumber"/>
           <w:tag w:val="serialNumber"/>
           <w:id w:val="680634444"/>
           <w:placeholder>
-            <w:docPart w:val="2A7C48E4B29841998A377667069B4A64"/>
+            <w:docPart w:val="AA60405A59D740A0A35AF6F06C4EB328"/>
           </w:placeholder>
           <w:text/>
         </w:sdtPr>
         <w:sdtContent>
           <w:r>
+            <w:rPr>
+              <w:color w:val="0000FF"/>
+            </w:rPr>
             <w:t>###</w:t>
           </w:r>
         </w:sdtContent>
@@ -71,11 +83,14 @@
       </w:r>
       <w:sdt>
         <w:sdtPr>
+          <w:rPr>
+            <w:color w:val="0000FF"/>
+          </w:rPr>
           <w:alias w:val="docDate"/>
           <w:tag w:val="docDate"/>
           <w:id w:val="680634480"/>
           <w:placeholder>
-            <w:docPart w:val="A22BBB94647340E0A879F5A44B3DF4E0"/>
+            <w:docPart w:val="B3122144D08B451E8982EF0B48063CAF"/>
           </w:placeholder>
           <w:date>
             <w:dateFormat w:val="yyyy-MM-dd"/>
@@ -86,6 +101,9 @@
         </w:sdtPr>
         <w:sdtContent>
           <w:r>
+            <w:rPr>
+              <w:color w:val="0000FF"/>
+            </w:rPr>
             <w:t>####-##-##</w:t>
           </w:r>
         </w:sdtContent>
@@ -107,16 +125,22 @@
       </w:r>
       <w:sdt>
         <w:sdtPr>
+          <w:rPr>
+            <w:color w:val="0000FF"/>
+          </w:rPr>
           <w:alias w:val="docNumber"/>
           <w:tag w:val="docNumber"/>
           <w:id w:val="680634449"/>
           <w:placeholder>
-            <w:docPart w:val="2A7C48E4B29841998A377667069B4A64"/>
+            <w:docPart w:val="AA60405A59D740A0A35AF6F06C4EB328"/>
           </w:placeholder>
           <w:text/>
         </w:sdtPr>
         <w:sdtContent>
           <w:r>
+            <w:rPr>
+              <w:color w:val="0000FF"/>
+            </w:rPr>
             <w:t>###</w:t>
           </w:r>
         </w:sdtContent>
@@ -138,16 +162,22 @@
       </w:r>
       <w:sdt>
         <w:sdtPr>
+          <w:rPr>
+            <w:color w:val="0000FF"/>
+          </w:rPr>
           <w:alias w:val="docPartNumber"/>
           <w:tag w:val="docPartNumber"/>
           <w:id w:val="518288714"/>
           <w:placeholder>
-            <w:docPart w:val="703BDC5962C447BC8FD0296D3FE72027"/>
+            <w:docPart w:val="D14971C61680404D9F42C7AD14A23540"/>
           </w:placeholder>
           <w:text/>
         </w:sdtPr>
         <w:sdtContent>
           <w:r>
+            <w:rPr>
+              <w:color w:val="0000FF"/>
+            </w:rPr>
             <w:t>#</w:t>
           </w:r>
         </w:sdtContent>
@@ -169,16 +199,22 @@
       </w:r>
       <w:sdt>
         <w:sdtPr>
+          <w:rPr>
+            <w:color w:val="0000FF"/>
+          </w:rPr>
           <w:alias w:val="committeeReference"/>
           <w:tag w:val="committeeReference"/>
           <w:id w:val="680634453"/>
           <w:placeholder>
-            <w:docPart w:val="2A7C48E4B29841998A377667069B4A64"/>
+            <w:docPart w:val="AA60405A59D740A0A35AF6F06C4EB328"/>
           </w:placeholder>
           <w:text/>
         </w:sdtPr>
         <w:sdtContent>
           <w:r>
+            <w:rPr>
+              <w:color w:val="0000FF"/>
+            </w:rPr>
             <w:t>ISO/TC ###/SC #/WG #</w:t>
           </w:r>
         </w:sdtContent>
@@ -200,16 +236,22 @@
       </w:r>
       <w:sdt>
         <w:sdtPr>
+          <w:rPr>
+            <w:color w:val="0000FF"/>
+          </w:rPr>
           <w:alias w:val="secretariat"/>
           <w:tag w:val="secretariat"/>
           <w:id w:val="680634456"/>
           <w:placeholder>
-            <w:docPart w:val="2A7C48E4B29841998A377667069B4A64"/>
+            <w:docPart w:val="AA60405A59D740A0A35AF6F06C4EB328"/>
           </w:placeholder>
           <w:text/>
         </w:sdtPr>
         <w:sdtContent>
           <w:r>
+            <w:rPr>
+              <w:color w:val="0000FF"/>
+            </w:rPr>
             <w:t>XXXX</w:t>
           </w:r>
         </w:sdtContent>
@@ -231,16 +273,22 @@
       </w:r>
       <w:sdt>
         <w:sdtPr>
+          <w:rPr>
+            <w:color w:val="0000FF"/>
+          </w:rPr>
           <w:alias w:val="organization"/>
           <w:tag w:val="organization"/>
           <w:id w:val="520554015"/>
           <w:placeholder>
-            <w:docPart w:val="FF6BFE972BAB4CF89DFBD5669983532A"/>
+            <w:docPart w:val="51A7F1D9AD81419FB26F33124FF2F41E"/>
           </w:placeholder>
           <w:text/>
         </w:sdtPr>
         <w:sdtContent>
           <w:r>
+            <w:rPr>
+              <w:color w:val="0000FF"/>
+            </w:rPr>
             <w:t>ISO</w:t>
           </w:r>
         </w:sdtContent>
@@ -257,6 +305,7 @@
     <w:p>
       <w:pPr>
         <w:pStyle w:val="zzSTDTitle"/>
+        <w:spacing w:before="0" w:after="360"/>
       </w:pPr>
       <w:sdt>
         <w:sdtPr>
@@ -264,18 +313,12 @@
           <w:tag w:val="fullTitle"/>
           <w:id w:val="520554041"/>
           <w:placeholder>
-            <w:docPart w:val="9C2A093B199D4D34A020C083C503015B"/>
+            <w:docPart w:val="1E236548126B41369C0B47E2774B7039"/>
           </w:placeholder>
         </w:sdtPr>
         <w:sdtContent>
           <w:r>
-            <w:t xml:space="preserve">Introductory element — Main element — </w:t>
-          </w:r>
-          <w:r>
-            <w:t>Complementary</w:t>
-          </w:r>
-          <w:r>
-            <w:t xml:space="preserve"> element [Part #: Part title]</w:t>
+            <w:t>Introductory element — Main element — Complementary element [Part #: Part title]</w:t>
           </w:r>
         </w:sdtContent>
       </w:sdt>
@@ -305,7 +348,7 @@
           <w:tag w:val="fullTitle_fr"/>
           <w:id w:val="520554068"/>
           <w:placeholder>
-            <w:docPart w:val="A02333BC64AB427E848F381A3BBEBA14"/>
+            <w:docPart w:val="31D951B57F304A17AB7DA7D586BECEDF"/>
           </w:placeholder>
         </w:sdtPr>
         <w:sdtContent>
@@ -325,24 +368,42 @@
     <w:p>
       <w:pPr>
         <w:pStyle w:val="coverwarning"/>
+        <w:rPr>
+          <w:color w:val="0000FF"/>
+        </w:rPr>
       </w:pPr>
       <w:r>
+        <w:rPr>
+          <w:color w:val="0000FF"/>
+        </w:rPr>
         <w:t>Warning</w:t>
       </w:r>
     </w:p>
     <w:p>
       <w:pPr>
         <w:pStyle w:val="coverwarning"/>
+        <w:rPr>
+          <w:color w:val="0000FF"/>
+        </w:rPr>
       </w:pPr>
       <w:r>
+        <w:rPr>
+          <w:color w:val="0000FF"/>
+        </w:rPr>
         <w:t>This document is not an ISO International Standard. It is distributed for review and comment. It is subject to change without notice and may not be referred to as an International Standard.</w:t>
       </w:r>
     </w:p>
     <w:p>
       <w:pPr>
         <w:pStyle w:val="coverwarning"/>
+        <w:rPr>
+          <w:color w:val="0000FF"/>
+        </w:rPr>
       </w:pPr>
       <w:r>
+        <w:rPr>
+          <w:color w:val="0000FF"/>
+        </w:rPr>
         <w:t>Recipients of this draft are invited to submit, with their comments, notification of any relevant patent rights of which they are aware and to provide supporting documentation.</w:t>
       </w:r>
     </w:p>
@@ -398,9 +459,6 @@
       </w:r>
       <w:sdt>
         <w:sdtPr>
-          <w:rPr>
-            <w:color w:val="1F497D" w:themeColor="text2"/>
-          </w:rPr>
           <w:alias w:val="docStage"/>
           <w:tag w:val="docStage"/>
           <w:id w:val="520554036"/>
@@ -414,9 +472,6 @@
         </w:sdtPr>
         <w:sdtContent>
           <w:r>
-            <w:rPr>
-              <w:color w:val="1F497D" w:themeColor="text2"/>
-            </w:rPr>
             <w:t>working draft</w:t>
           </w:r>
         </w:sdtContent>
@@ -426,9 +481,6 @@
       </w:r>
       <w:sdt>
         <w:sdtPr>
-          <w:rPr>
-            <w:color w:val="1F497D" w:themeColor="text2"/>
-          </w:rPr>
           <w:alias w:val="docStage"/>
           <w:tag w:val="docStage"/>
           <w:id w:val="170213"/>
@@ -442,9 +494,6 @@
         </w:sdtPr>
         <w:sdtContent>
           <w:r>
-            <w:rPr>
-              <w:color w:val="1F497D" w:themeColor="text2"/>
-            </w:rPr>
             <w:t>working draft</w:t>
           </w:r>
         </w:sdtContent>
@@ -469,13 +518,13 @@
         <w:ind w:left="102" w:right="102" w:firstLine="403"/>
         <w:rPr>
           <w:rStyle w:val="copyrightdetails"/>
-          <w:color w:val="1F497D" w:themeColor="text2"/>
+          <w:color w:val="0000FF"/>
         </w:rPr>
       </w:pPr>
       <w:r>
         <w:rPr>
           <w:rStyle w:val="copyrightdetails"/>
-          <w:color w:val="1F497D" w:themeColor="text2"/>
+          <w:color w:val="0000FF"/>
         </w:rPr>
         <w:t>ISO copyright office</w:t>
       </w:r>
@@ -487,27 +536,27 @@
         <w:ind w:left="102" w:right="102" w:firstLine="403"/>
         <w:rPr>
           <w:rStyle w:val="copyrightdetails"/>
-          <w:color w:val="1F497D" w:themeColor="text2"/>
+          <w:color w:val="0000FF"/>
         </w:rPr>
       </w:pPr>
       <w:r>
         <w:rPr>
           <w:rStyle w:val="copyrightdetails"/>
-          <w:color w:val="1F497D" w:themeColor="text2"/>
+          <w:color w:val="0000FF"/>
         </w:rPr>
         <w:t xml:space="preserve">Case postale 56 </w:t>
       </w:r>
       <w:r>
         <w:rPr>
           <w:rStyle w:val="copyrightdetails"/>
-          <w:color w:val="1F497D" w:themeColor="text2"/>
+          <w:color w:val="0000FF"/>
         </w:rPr>
         <w:sym w:font="Symbol" w:char="F0B7"/>
       </w:r>
       <w:r>
         <w:rPr>
           <w:rStyle w:val="copyrightdetails"/>
-          <w:color w:val="1F497D" w:themeColor="text2"/>
+          <w:color w:val="0000FF"/>
         </w:rPr>
         <w:t xml:space="preserve"> CH-1211 Geneva 20</w:t>
       </w:r>
@@ -519,13 +568,13 @@
         <w:ind w:left="102" w:right="102" w:firstLine="403"/>
         <w:rPr>
           <w:rStyle w:val="copyrightdetails"/>
-          <w:color w:val="1F497D" w:themeColor="text2"/>
+          <w:color w:val="0000FF"/>
         </w:rPr>
       </w:pPr>
       <w:r>
         <w:rPr>
           <w:rStyle w:val="copyrightdetails"/>
-          <w:color w:val="1F497D" w:themeColor="text2"/>
+          <w:color w:val="0000FF"/>
         </w:rPr>
         <w:t>Tel.  + 41 22 749 01 11</w:t>
       </w:r>
@@ -537,15 +586,13 @@
         <w:ind w:left="102" w:right="102" w:firstLine="403"/>
         <w:rPr>
           <w:rStyle w:val="copyrightdetails"/>
-          <w:color w:val="1F497D" w:themeColor="text2"/>
-          <w:lang w:val="en-US"/>
+          <w:color w:val="0000FF"/>
         </w:rPr>
       </w:pPr>
       <w:r>
         <w:rPr>
           <w:rStyle w:val="copyrightdetails"/>
-          <w:color w:val="1F497D" w:themeColor="text2"/>
-          <w:lang w:val="en-US"/>
+          <w:color w:val="0000FF"/>
         </w:rPr>
         <w:t>Fax  + 41 22 749 09 47</w:t>
       </w:r>
@@ -557,15 +604,13 @@
         <w:ind w:left="102" w:right="102" w:firstLine="403"/>
         <w:rPr>
           <w:rStyle w:val="copyrightdetails"/>
-          <w:color w:val="1F497D" w:themeColor="text2"/>
-          <w:lang w:val="en-US"/>
+          <w:color w:val="0000FF"/>
         </w:rPr>
       </w:pPr>
       <w:r>
         <w:rPr>
           <w:rStyle w:val="copyrightdetails"/>
-          <w:color w:val="1F497D" w:themeColor="text2"/>
-          <w:lang w:val="en-US"/>
+          <w:color w:val="0000FF"/>
         </w:rPr>
         <w:t>E-mail  copyright@iso.org</w:t>
       </w:r>
@@ -577,13 +622,13 @@
         <w:ind w:left="102" w:right="102" w:firstLine="403"/>
         <w:rPr>
           <w:rStyle w:val="copyrightdetails"/>
-          <w:color w:val="1F497D" w:themeColor="text2"/>
+          <w:color w:val="0000FF"/>
         </w:rPr>
       </w:pPr>
       <w:r>
         <w:rPr>
           <w:rStyle w:val="copyrightdetails"/>
-          <w:color w:val="1F497D" w:themeColor="text2"/>
+          <w:color w:val="0000FF"/>
         </w:rPr>
         <w:t>Web  www.iso.org</w:t>
       </w:r>
@@ -595,7 +640,7 @@
         <w:ind w:left="102" w:right="102"/>
         <w:rPr>
           <w:rStyle w:val="copyrightdetails"/>
-          <w:color w:val="1F497D" w:themeColor="text2"/>
+          <w:color w:val="0000FF"/>
         </w:rPr>
       </w:pPr>
     </w:p>
@@ -622,6 +667,7 @@
       <w:pPr>
         <w:pStyle w:val="zzContents"/>
         <w:rPr>
+          <w:b w:val="0"/>
           <w:sz w:val="20"/>
         </w:rPr>
       </w:pPr>
@@ -634,6 +680,7 @@
       </w:r>
       <w:r>
         <w:rPr>
+          <w:b w:val="0"/>
           <w:sz w:val="20"/>
         </w:rPr>
         <w:t>Page</w:t>
@@ -641,29 +688,27 @@
     </w:p>
     <w:p>
       <w:pPr>
-        <w:pStyle w:val="TOC1"/>
+        <w:pStyle w:val="TOC9"/>
       </w:pPr>
       <w:r>
-        <w:t>#</w:t>
-      </w:r>
-      <w:r>
-        <w:t>toc</w:t>
+        <w:t>#toc</w:t>
       </w:r>
     </w:p>
     <w:p>
       <w:pPr>
         <w:pStyle w:val="zzForeword"/>
       </w:pPr>
-      <w:bookmarkStart w:id="0" w:name="_Toc262828258"/>
+      <w:bookmarkStart w:id="0" w:name="_Toc211529937"/>
+      <w:bookmarkStart w:id="1" w:name="_Toc211530359"/>
+      <w:bookmarkStart w:id="2" w:name="_Toc211707665"/>
       <w:r>
         <w:lastRenderedPageBreak/>
-        <w:t>#</w:t>
-      </w:r>
-      <w:bookmarkEnd w:id="0"/>
-      <w:r>
-        <w:t>foreword</w:t>
+        <w:t>#foreword</w:t>
       </w:r>
     </w:p>
+    <w:bookmarkEnd w:id="0"/>
+    <w:bookmarkEnd w:id="1"/>
+    <w:bookmarkEnd w:id="2"/>
     <w:p/>
     <w:p>
       <w:pPr>
@@ -708,6 +753,7 @@
         <w:t>#back</w:t>
       </w:r>
     </w:p>
+    <w:p/>
     <w:sectPr>
       <w:footerReference w:type="even" r:id="rId18"/>
       <w:footerReference w:type="default" r:id="rId19"/>
@@ -978,6 +1024,9 @@
       </w:sdtPr>
       <w:sdtContent>
         <w:r>
+          <w:rPr>
+            <w:color w:val="0000FF"/>
+          </w:rPr>
           <w:t>Click here to enter text.</w:t>
         </w:r>
       </w:sdtContent>
@@ -1001,6 +1050,7 @@
     <w:sdt>
       <w:sdtPr>
         <w:rPr>
+          <w:color w:val="0000FF"/>
           <w:lang w:val="fr-CH"/>
         </w:rPr>
         <w:alias w:val="docType"/>
@@ -1020,6 +1070,7 @@
       <w:sdtContent>
         <w:r>
           <w:rPr>
+            <w:color w:val="0000FF"/>
             <w:lang w:val="fr-CH"/>
           </w:rPr>
           <w:t>International Standard</w:t>
@@ -1045,7 +1096,7 @@
     <w:sdt>
       <w:sdtPr>
         <w:rPr>
-          <w:color w:val="auto"/>
+          <w:color w:val="0000FF"/>
           <w:lang w:val="fr-CH"/>
         </w:rPr>
         <w:alias w:val="docSubtype"/>
@@ -1060,7 +1111,7 @@
       <w:sdtContent>
         <w:r>
           <w:rPr>
-            <w:color w:val="auto"/>
+            <w:color w:val="0000FF"/>
             <w:lang w:val="fr-CH"/>
           </w:rPr>
           <w:t xml:space="preserve"> </w:t>
@@ -1086,6 +1137,7 @@
     <w:sdt>
       <w:sdtPr>
         <w:rPr>
+          <w:color w:val="0000FF"/>
           <w:lang w:val="fr-CH"/>
         </w:rPr>
         <w:alias w:val="docStage"/>
@@ -1103,6 +1155,7 @@
       <w:sdtContent>
         <w:r>
           <w:rPr>
+            <w:color w:val="0000FF"/>
             <w:lang w:val="fr-CH"/>
           </w:rPr>
           <w:t>(20) Preparatory</w:t>
@@ -1169,7 +1222,7 @@
           <w:noProof/>
           <w:lang w:val="fr-CH"/>
         </w:rPr>
-        <w:t>Document7</w:t>
+        <w:t>Document12</w:t>
       </w:r>
     </w:fldSimple>
     <w:r>
@@ -1184,7 +1237,7 @@
           <w:noProof/>
           <w:lang w:val="fr-CH"/>
         </w:rPr>
-        <w:t>model_en.dotx</w:t>
+        <w:t>STD_3_1_2_en.dotx</w:t>
       </w:r>
     </w:fldSimple>
     <w:r>
@@ -1212,7 +1265,7 @@
         <w:rPr>
           <w:noProof/>
         </w:rPr>
-        <w:t>2010-06-02</w:t>
+        <w:t>2010-06-15</w:t>
       </w:r>
     </w:fldSimple>
   </w:p>
@@ -1329,7 +1382,7 @@
           <w:sdt>
             <w:sdtPr>
               <w:rPr>
-                <w:color w:val="1F497D" w:themeColor="text2"/>
+                <w:color w:val="0000FF"/>
                 <w:sz w:val="16"/>
               </w:rPr>
               <w:alias w:val="copyright"/>
@@ -1340,24 +1393,10 @@
             <w:sdtContent>
               <w:r>
                 <w:rPr>
-                  <w:color w:val="1F497D" w:themeColor="text2"/>
+                  <w:color w:val="0000FF"/>
                   <w:sz w:val="16"/>
                 </w:rPr>
-                <w:t>© ISO </w:t>
-              </w:r>
-              <w:r>
-                <w:rPr>
-                  <w:color w:val="1F497D" w:themeColor="text2"/>
-                  <w:sz w:val="16"/>
-                </w:rPr>
-                <w:t>####</w:t>
-              </w:r>
-              <w:r>
-                <w:rPr>
-                  <w:color w:val="1F497D" w:themeColor="text2"/>
-                  <w:sz w:val="16"/>
-                </w:rPr>
-                <w:t> – All rights reserved</w:t>
+                <w:t>© ISO #### – All rights reserved</w:t>
               </w:r>
             </w:sdtContent>
           </w:sdt>
@@ -1418,7 +1457,7 @@
           <w:sdt>
             <w:sdtPr>
               <w:rPr>
-                <w:color w:val="1F497D" w:themeColor="text2"/>
+                <w:color w:val="0000FF"/>
                 <w:sz w:val="16"/>
               </w:rPr>
               <w:alias w:val="copyright"/>
@@ -1429,24 +1468,10 @@
             <w:sdtContent>
               <w:r>
                 <w:rPr>
-                  <w:color w:val="1F497D" w:themeColor="text2"/>
+                  <w:color w:val="0000FF"/>
                   <w:sz w:val="16"/>
                 </w:rPr>
-                <w:t>© ISO </w:t>
-              </w:r>
-              <w:r>
-                <w:rPr>
-                  <w:color w:val="1F497D" w:themeColor="text2"/>
-                  <w:sz w:val="16"/>
-                </w:rPr>
-                <w:t>####</w:t>
-              </w:r>
-              <w:r>
-                <w:rPr>
-                  <w:color w:val="1F497D" w:themeColor="text2"/>
-                  <w:sz w:val="16"/>
-                </w:rPr>
-                <w:t> – All rights reserved</w:t>
+                <w:t>© ISO #### – All rights reserved</w:t>
               </w:r>
             </w:sdtContent>
           </w:sdt>
@@ -1661,7 +1686,7 @@
           <w:sdt>
             <w:sdtPr>
               <w:rPr>
-                <w:color w:val="1F497D" w:themeColor="text2"/>
+                <w:color w:val="0000FF"/>
                 <w:sz w:val="16"/>
               </w:rPr>
               <w:alias w:val="copyright"/>
@@ -1672,24 +1697,10 @@
             <w:sdtContent>
               <w:r>
                 <w:rPr>
-                  <w:color w:val="1F497D" w:themeColor="text2"/>
+                  <w:color w:val="0000FF"/>
                   <w:sz w:val="16"/>
                 </w:rPr>
-                <w:t>© ISO </w:t>
-              </w:r>
-              <w:r>
-                <w:rPr>
-                  <w:color w:val="1F497D" w:themeColor="text2"/>
-                  <w:sz w:val="16"/>
-                </w:rPr>
-                <w:t>####</w:t>
-              </w:r>
-              <w:r>
-                <w:rPr>
-                  <w:color w:val="1F497D" w:themeColor="text2"/>
-                  <w:sz w:val="16"/>
-                </w:rPr>
-                <w:t> – All rights reserved</w:t>
+                <w:t>© ISO #### – All rights reserved</w:t>
               </w:r>
             </w:sdtContent>
           </w:sdt>
@@ -1750,7 +1761,7 @@
           <w:sdt>
             <w:sdtPr>
               <w:rPr>
-                <w:color w:val="1F497D" w:themeColor="text2"/>
+                <w:color w:val="0000FF"/>
                 <w:sz w:val="16"/>
               </w:rPr>
               <w:alias w:val="copyright"/>
@@ -1761,24 +1772,10 @@
             <w:sdtContent>
               <w:r>
                 <w:rPr>
-                  <w:color w:val="1F497D" w:themeColor="text2"/>
+                  <w:color w:val="0000FF"/>
                   <w:sz w:val="16"/>
                 </w:rPr>
-                <w:t>© ISO </w:t>
-              </w:r>
-              <w:r>
-                <w:rPr>
-                  <w:color w:val="1F497D" w:themeColor="text2"/>
-                  <w:sz w:val="16"/>
-                </w:rPr>
-                <w:t>####</w:t>
-              </w:r>
-              <w:r>
-                <w:rPr>
-                  <w:color w:val="1F497D" w:themeColor="text2"/>
-                  <w:sz w:val="16"/>
-                </w:rPr>
-                <w:t> – All rights reserved</w:t>
+                <w:t>© ISO #### – All rights reserved</w:t>
               </w:r>
             </w:sdtContent>
           </w:sdt>
@@ -1936,7 +1933,7 @@
           <w:sdt>
             <w:sdtPr>
               <w:rPr>
-                <w:color w:val="1F497D" w:themeColor="text2"/>
+                <w:color w:val="0000FF"/>
                 <w:sz w:val="16"/>
               </w:rPr>
               <w:alias w:val="copyright"/>
@@ -1947,24 +1944,10 @@
             <w:sdtContent>
               <w:r>
                 <w:rPr>
-                  <w:color w:val="1F497D" w:themeColor="text2"/>
+                  <w:color w:val="0000FF"/>
                   <w:sz w:val="16"/>
                 </w:rPr>
-                <w:t>© ISO </w:t>
-              </w:r>
-              <w:r>
-                <w:rPr>
-                  <w:color w:val="1F497D" w:themeColor="text2"/>
-                  <w:sz w:val="16"/>
-                </w:rPr>
-                <w:t>####</w:t>
-              </w:r>
-              <w:r>
-                <w:rPr>
-                  <w:color w:val="1F497D" w:themeColor="text2"/>
-                  <w:sz w:val="16"/>
-                </w:rPr>
-                <w:t> – All rights reserved</w:t>
+                <w:t>© ISO #### – All rights reserved</w:t>
               </w:r>
             </w:sdtContent>
           </w:sdt>
@@ -2171,14 +2154,11 @@
     <w:pPr>
       <w:pStyle w:val="Header"/>
       <w:jc w:val="left"/>
-      <w:rPr>
-        <w:color w:val="1F497D" w:themeColor="text2"/>
-      </w:rPr>
     </w:pPr>
     <w:sdt>
       <w:sdtPr>
         <w:rPr>
-          <w:color w:val="1F497D" w:themeColor="text2"/>
+          <w:color w:val="0000FF"/>
         </w:rPr>
         <w:alias w:val="docReference"/>
         <w:tag w:val="docReference"/>
@@ -2188,33 +2168,9 @@
       <w:sdtContent>
         <w:r>
           <w:rPr>
-            <w:color w:val="1F497D" w:themeColor="text2"/>
+            <w:color w:val="0000FF"/>
           </w:rPr>
-          <w:t>ISO/WD </w:t>
-        </w:r>
-        <w:r>
-          <w:rPr>
-            <w:color w:val="1F497D" w:themeColor="text2"/>
-          </w:rPr>
-          <w:t>###</w:t>
-        </w:r>
-        <w:r>
-          <w:rPr>
-            <w:color w:val="1F497D" w:themeColor="text2"/>
-          </w:rPr>
-          <w:t>-</w:t>
-        </w:r>
-        <w:r>
-          <w:rPr>
-            <w:color w:val="1F497D" w:themeColor="text2"/>
-          </w:rPr>
-          <w:t>#</w:t>
-        </w:r>
-        <w:r>
-          <w:rPr>
-            <w:color w:val="1F497D" w:themeColor="text2"/>
-          </w:rPr>
-          <w:t>(en)</w:t>
+          <w:t>ISO/WD ###-#(en)</w:t>
         </w:r>
       </w:sdtContent>
     </w:sdt>
@@ -2232,7 +2188,7 @@
     <w:sdt>
       <w:sdtPr>
         <w:rPr>
-          <w:color w:val="1F497D" w:themeColor="text2"/>
+          <w:color w:val="0000FF"/>
         </w:rPr>
         <w:alias w:val="docReference"/>
         <w:tag w:val="docReference"/>
@@ -2242,33 +2198,9 @@
       <w:sdtContent>
         <w:r>
           <w:rPr>
-            <w:color w:val="1F497D" w:themeColor="text2"/>
+            <w:color w:val="0000FF"/>
           </w:rPr>
-          <w:t>ISO/WD </w:t>
-        </w:r>
-        <w:r>
-          <w:rPr>
-            <w:color w:val="1F497D" w:themeColor="text2"/>
-          </w:rPr>
-          <w:t>###</w:t>
-        </w:r>
-        <w:r>
-          <w:rPr>
-            <w:color w:val="1F497D" w:themeColor="text2"/>
-          </w:rPr>
-          <w:t>-</w:t>
-        </w:r>
-        <w:r>
-          <w:rPr>
-            <w:color w:val="1F497D" w:themeColor="text2"/>
-          </w:rPr>
-          <w:t>#</w:t>
-        </w:r>
-        <w:r>
-          <w:rPr>
-            <w:color w:val="1F497D" w:themeColor="text2"/>
-          </w:rPr>
-          <w:t>(en)</w:t>
+          <w:t>ISO/WD ###-#(en)</w:t>
         </w:r>
       </w:sdtContent>
     </w:sdt>
@@ -2319,7 +2251,7 @@
           <w:sdt>
             <w:sdtPr>
               <w:rPr>
-                <w:color w:val="1F497D" w:themeColor="text2"/>
+                <w:color w:val="0000FF"/>
               </w:rPr>
               <w:alias w:val="docTypeFull"/>
               <w:tag w:val="docTypeFull"/>
@@ -2329,7 +2261,7 @@
             <w:sdtContent>
               <w:r>
                 <w:rPr>
-                  <w:color w:val="1F497D" w:themeColor="text2"/>
+                  <w:color w:val="0000FF"/>
                 </w:rPr>
                 <w:t>WORKING DRAFT</w:t>
               </w:r>
@@ -2357,7 +2289,7 @@
           <w:sdt>
             <w:sdtPr>
               <w:rPr>
-                <w:color w:val="1F497D" w:themeColor="text2"/>
+                <w:color w:val="0000FF"/>
                 <w:lang w:val="fr-CH"/>
               </w:rPr>
               <w:alias w:val="docReference"/>
@@ -2368,38 +2300,10 @@
             <w:sdtContent>
               <w:r>
                 <w:rPr>
-                  <w:color w:val="1F497D" w:themeColor="text2"/>
+                  <w:color w:val="0000FF"/>
                   <w:lang w:val="fr-CH"/>
                 </w:rPr>
-                <w:t>ISO/WD </w:t>
-              </w:r>
-              <w:r>
-                <w:rPr>
-                  <w:color w:val="1F497D" w:themeColor="text2"/>
-                  <w:lang w:val="fr-CH"/>
-                </w:rPr>
-                <w:t>###</w:t>
-              </w:r>
-              <w:r>
-                <w:rPr>
-                  <w:color w:val="1F497D" w:themeColor="text2"/>
-                  <w:lang w:val="fr-CH"/>
-                </w:rPr>
-                <w:t>-</w:t>
-              </w:r>
-              <w:r>
-                <w:rPr>
-                  <w:color w:val="1F497D" w:themeColor="text2"/>
-                  <w:lang w:val="fr-CH"/>
-                </w:rPr>
-                <w:t>#</w:t>
-              </w:r>
-              <w:r>
-                <w:rPr>
-                  <w:color w:val="1F497D" w:themeColor="text2"/>
-                  <w:lang w:val="fr-CH"/>
-                </w:rPr>
-                <w:t>(en)</w:t>
+                <w:t>ISO/WD ###-#(en)</w:t>
               </w:r>
             </w:sdtContent>
           </w:sdt>
@@ -5710,6 +5614,126 @@
   <w:num w:numId="25">
     <w:abstractNumId w:val="26"/>
   </w:num>
+  <w:num w:numId="26">
+    <w:abstractNumId w:val="28"/>
+    <w:lvlOverride w:ilvl="0">
+      <w:startOverride w:val="1"/>
+    </w:lvlOverride>
+    <w:lvlOverride w:ilvl="1">
+      <w:startOverride w:val="1"/>
+    </w:lvlOverride>
+    <w:lvlOverride w:ilvl="2">
+      <w:startOverride w:val="1"/>
+    </w:lvlOverride>
+    <w:lvlOverride w:ilvl="3">
+      <w:startOverride w:val="1"/>
+    </w:lvlOverride>
+    <w:lvlOverride w:ilvl="4">
+      <w:startOverride w:val="1"/>
+    </w:lvlOverride>
+    <w:lvlOverride w:ilvl="5">
+      <w:startOverride w:val="1"/>
+    </w:lvlOverride>
+    <w:lvlOverride w:ilvl="6">
+      <w:startOverride w:val="1"/>
+    </w:lvlOverride>
+    <w:lvlOverride w:ilvl="7">
+      <w:startOverride w:val="1"/>
+    </w:lvlOverride>
+    <w:lvlOverride w:ilvl="8">
+      <w:startOverride w:val="1"/>
+    </w:lvlOverride>
+  </w:num>
+  <w:num w:numId="27">
+    <w:abstractNumId w:val="28"/>
+    <w:lvlOverride w:ilvl="0">
+      <w:startOverride w:val="1"/>
+    </w:lvlOverride>
+    <w:lvlOverride w:ilvl="1">
+      <w:startOverride w:val="1"/>
+    </w:lvlOverride>
+    <w:lvlOverride w:ilvl="2">
+      <w:startOverride w:val="1"/>
+    </w:lvlOverride>
+    <w:lvlOverride w:ilvl="3">
+      <w:startOverride w:val="1"/>
+    </w:lvlOverride>
+    <w:lvlOverride w:ilvl="4">
+      <w:startOverride w:val="1"/>
+    </w:lvlOverride>
+    <w:lvlOverride w:ilvl="5">
+      <w:startOverride w:val="1"/>
+    </w:lvlOverride>
+    <w:lvlOverride w:ilvl="6">
+      <w:startOverride w:val="1"/>
+    </w:lvlOverride>
+    <w:lvlOverride w:ilvl="7">
+      <w:startOverride w:val="1"/>
+    </w:lvlOverride>
+    <w:lvlOverride w:ilvl="8">
+      <w:startOverride w:val="1"/>
+    </w:lvlOverride>
+  </w:num>
+  <w:num w:numId="28">
+    <w:abstractNumId w:val="17"/>
+    <w:lvlOverride w:ilvl="0">
+      <w:startOverride w:val="1"/>
+    </w:lvlOverride>
+    <w:lvlOverride w:ilvl="1">
+      <w:startOverride w:val="1"/>
+    </w:lvlOverride>
+    <w:lvlOverride w:ilvl="2">
+      <w:startOverride w:val="1"/>
+    </w:lvlOverride>
+    <w:lvlOverride w:ilvl="3">
+      <w:startOverride w:val="1"/>
+    </w:lvlOverride>
+    <w:lvlOverride w:ilvl="4">
+      <w:startOverride w:val="1"/>
+    </w:lvlOverride>
+    <w:lvlOverride w:ilvl="5">
+      <w:startOverride w:val="1"/>
+    </w:lvlOverride>
+    <w:lvlOverride w:ilvl="6">
+      <w:startOverride w:val="1"/>
+    </w:lvlOverride>
+    <w:lvlOverride w:ilvl="7">
+      <w:startOverride w:val="1"/>
+    </w:lvlOverride>
+    <w:lvlOverride w:ilvl="8">
+      <w:startOverride w:val="1"/>
+    </w:lvlOverride>
+  </w:num>
+  <w:num w:numId="29">
+    <w:abstractNumId w:val="17"/>
+    <w:lvlOverride w:ilvl="0">
+      <w:startOverride w:val="1"/>
+    </w:lvlOverride>
+    <w:lvlOverride w:ilvl="1">
+      <w:startOverride w:val="1"/>
+    </w:lvlOverride>
+    <w:lvlOverride w:ilvl="2">
+      <w:startOverride w:val="1"/>
+    </w:lvlOverride>
+    <w:lvlOverride w:ilvl="3">
+      <w:startOverride w:val="1"/>
+    </w:lvlOverride>
+    <w:lvlOverride w:ilvl="4">
+      <w:startOverride w:val="1"/>
+    </w:lvlOverride>
+    <w:lvlOverride w:ilvl="5">
+      <w:startOverride w:val="1"/>
+    </w:lvlOverride>
+    <w:lvlOverride w:ilvl="6">
+      <w:startOverride w:val="1"/>
+    </w:lvlOverride>
+    <w:lvlOverride w:ilvl="7">
+      <w:startOverride w:val="1"/>
+    </w:lvlOverride>
+    <w:lvlOverride w:ilvl="8">
+      <w:startOverride w:val="1"/>
+    </w:lvlOverride>
+  </w:num>
   <w:numIdMacAtCleanup w:val="19"/>
 </w:numbering>
 </file>
@@ -5758,7 +5782,7 @@
     <w:lsdException w:name="toc 6" w:uiPriority="0" w:unhideWhenUsed="1"/>
     <w:lsdException w:name="toc 7" w:uiPriority="39" w:unhideWhenUsed="1"/>
     <w:lsdException w:name="toc 8" w:uiPriority="39" w:unhideWhenUsed="1"/>
-    <w:lsdException w:name="toc 9" w:uiPriority="0" w:unhideWhenUsed="1"/>
+    <w:lsdException w:name="toc 9" w:uiPriority="39" w:unhideWhenUsed="1"/>
     <w:lsdException w:name="footnote text" w:uiPriority="0" w:unhideWhenUsed="1" w:qFormat="1"/>
     <w:lsdException w:name="header" w:uiPriority="0" w:unhideWhenUsed="1"/>
     <w:lsdException w:name="footer" w:uiPriority="0" w:unhideWhenUsed="1"/>
@@ -5959,7 +5983,7 @@
   <w:style w:type="paragraph" w:default="1" w:styleId="Normal">
     <w:name w:val="Normal"/>
     <w:qFormat/>
-    <w:rsid w:val="00ED2C6B"/>
+    <w:rsid w:val="00EE7C6E"/>
     <w:rPr>
       <w:rFonts w:eastAsia="MS Mincho" w:cs="Times New Roman"/>
       <w:lang w:val="en-GB" w:eastAsia="ja-JP"/>
@@ -5972,7 +5996,7 @@
     <w:link w:val="Heading1Char"/>
     <w:uiPriority w:val="9"/>
     <w:qFormat/>
-    <w:rsid w:val="00ED2C6B"/>
+    <w:rsid w:val="00473448"/>
     <w:pPr>
       <w:keepNext/>
       <w:numPr>
@@ -6001,7 +6025,7 @@
     <w:link w:val="Heading2Char"/>
     <w:uiPriority w:val="9"/>
     <w:qFormat/>
-    <w:rsid w:val="00ED2C6B"/>
+    <w:rsid w:val="00594237"/>
     <w:pPr>
       <w:numPr>
         <w:ilvl w:val="1"/>
@@ -6027,7 +6051,7 @@
     <w:link w:val="Heading3Char"/>
     <w:uiPriority w:val="9"/>
     <w:qFormat/>
-    <w:rsid w:val="00ED2C6B"/>
+    <w:rsid w:val="00A8257D"/>
     <w:pPr>
       <w:numPr>
         <w:ilvl w:val="2"/>
@@ -6053,7 +6077,7 @@
     <w:link w:val="Heading4Char"/>
     <w:uiPriority w:val="9"/>
     <w:qFormat/>
-    <w:rsid w:val="00ED2C6B"/>
+    <w:rsid w:val="00594237"/>
     <w:pPr>
       <w:numPr>
         <w:ilvl w:val="3"/>
@@ -6076,7 +6100,7 @@
     <w:link w:val="Heading5Char"/>
     <w:uiPriority w:val="9"/>
     <w:qFormat/>
-    <w:rsid w:val="00ED2C6B"/>
+    <w:rsid w:val="00594237"/>
     <w:pPr>
       <w:numPr>
         <w:ilvl w:val="4"/>
@@ -6096,7 +6120,7 @@
     <w:link w:val="Heading6Char"/>
     <w:uiPriority w:val="9"/>
     <w:qFormat/>
-    <w:rsid w:val="00ED2C6B"/>
+    <w:rsid w:val="00594237"/>
     <w:pPr>
       <w:numPr>
         <w:ilvl w:val="5"/>
@@ -6112,7 +6136,7 @@
     <w:uiPriority w:val="9"/>
     <w:semiHidden/>
     <w:qFormat/>
-    <w:rsid w:val="00ED2C6B"/>
+    <w:rsid w:val="007C261D"/>
     <w:pPr>
       <w:numPr>
         <w:ilvl w:val="6"/>
@@ -6132,7 +6156,7 @@
     <w:uiPriority w:val="9"/>
     <w:semiHidden/>
     <w:qFormat/>
-    <w:rsid w:val="00ED2C6B"/>
+    <w:rsid w:val="00FF29DE"/>
     <w:pPr>
       <w:keepNext/>
       <w:keepLines/>
@@ -6156,7 +6180,7 @@
     <w:uiPriority w:val="9"/>
     <w:semiHidden/>
     <w:qFormat/>
-    <w:rsid w:val="00ED2C6B"/>
+    <w:rsid w:val="00FF29DE"/>
     <w:pPr>
       <w:keepNext/>
       <w:keepLines/>
@@ -6179,7 +6203,6 @@
     <w:uiPriority w:val="1"/>
     <w:semiHidden/>
     <w:unhideWhenUsed/>
-    <w:rsid w:val="00ED2C6B"/>
   </w:style>
   <w:style w:type="table" w:default="1" w:styleId="TableNormal">
     <w:name w:val="Normal Table"/>
@@ -6202,14 +6225,13 @@
     <w:uiPriority w:val="99"/>
     <w:semiHidden/>
     <w:unhideWhenUsed/>
-    <w:rsid w:val="00ED2C6B"/>
   </w:style>
   <w:style w:type="paragraph" w:customStyle="1" w:styleId="coverwarning">
     <w:name w:val="cover_warning"/>
     <w:basedOn w:val="Normal"/>
     <w:semiHidden/>
     <w:qFormat/>
-    <w:rsid w:val="00ED2C6B"/>
+    <w:rsid w:val="00101C04"/>
     <w:pPr>
       <w:pBdr>
         <w:top w:val="single" w:sz="4" w:space="1" w:color="auto"/>
@@ -6229,7 +6251,7 @@
     <w:basedOn w:val="Normal"/>
     <w:semiHidden/>
     <w:qFormat/>
-    <w:rsid w:val="00ED2C6B"/>
+    <w:rsid w:val="00101C04"/>
     <w:pPr>
       <w:jc w:val="center"/>
     </w:pPr>
@@ -6243,7 +6265,7 @@
     <w:basedOn w:val="Normal"/>
     <w:semiHidden/>
     <w:qFormat/>
-    <w:rsid w:val="00ED2C6B"/>
+    <w:rsid w:val="00A44124"/>
     <w:pPr>
       <w:jc w:val="right"/>
     </w:pPr>
@@ -6257,7 +6279,7 @@
     <w:name w:val="zzCover"/>
     <w:basedOn w:val="Normal"/>
     <w:qFormat/>
-    <w:rsid w:val="00ED2C6B"/>
+    <w:rsid w:val="00A44124"/>
     <w:rPr>
       <w:b/>
       <w:color w:val="1F497D" w:themeColor="text2"/>
@@ -6270,7 +6292,7 @@
     <w:uiPriority w:val="1"/>
     <w:semiHidden/>
     <w:qFormat/>
-    <w:rsid w:val="00ED2C6B"/>
+    <w:rsid w:val="00A44124"/>
     <w:rPr>
       <w:color w:val="C0504D" w:themeColor="accent2"/>
       <w:sz w:val="22"/>
@@ -6282,7 +6304,7 @@
     <w:uiPriority w:val="1"/>
     <w:semiHidden/>
     <w:qFormat/>
-    <w:rsid w:val="00ED2C6B"/>
+    <w:rsid w:val="00A44124"/>
   </w:style>
   <w:style w:type="character" w:customStyle="1" w:styleId="committeeid">
     <w:name w:val="committee_id"/>
@@ -6290,7 +6312,7 @@
     <w:uiPriority w:val="1"/>
     <w:semiHidden/>
     <w:qFormat/>
-    <w:rsid w:val="00ED2C6B"/>
+    <w:rsid w:val="00DA2809"/>
   </w:style>
   <w:style w:type="character" w:customStyle="1" w:styleId="secretariat">
     <w:name w:val="secretariat"/>
@@ -6298,14 +6320,14 @@
     <w:uiPriority w:val="1"/>
     <w:semiHidden/>
     <w:qFormat/>
-    <w:rsid w:val="00ED2C6B"/>
+    <w:rsid w:val="00DA2809"/>
   </w:style>
   <w:style w:type="character" w:styleId="PlaceholderText">
     <w:name w:val="Placeholder Text"/>
     <w:basedOn w:val="DefaultParagraphFont"/>
     <w:uiPriority w:val="99"/>
     <w:semiHidden/>
-    <w:rsid w:val="00ED2C6B"/>
+    <w:rsid w:val="00160AC6"/>
     <w:rPr>
       <w:color w:val="808080"/>
     </w:rPr>
@@ -6316,7 +6338,7 @@
     <w:link w:val="BalloonTextChar"/>
     <w:uiPriority w:val="99"/>
     <w:semiHidden/>
-    <w:rsid w:val="00ED2C6B"/>
+    <w:rsid w:val="00160AC6"/>
     <w:pPr>
       <w:spacing w:after="0" w:line="240" w:lineRule="auto"/>
     </w:pPr>
@@ -6332,12 +6354,11 @@
     <w:link w:val="BalloonText"/>
     <w:uiPriority w:val="99"/>
     <w:semiHidden/>
-    <w:rsid w:val="00ED2C6B"/>
-    <w:rPr>
-      <w:rFonts w:ascii="Tahoma" w:eastAsia="MS Mincho" w:hAnsi="Tahoma" w:cs="Tahoma"/>
+    <w:rsid w:val="00FA537C"/>
+    <w:rPr>
+      <w:rFonts w:ascii="Tahoma" w:hAnsi="Tahoma" w:cs="Tahoma"/>
       <w:sz w:val="16"/>
       <w:szCs w:val="16"/>
-      <w:lang w:val="en-GB" w:eastAsia="ja-JP"/>
     </w:rPr>
   </w:style>
   <w:style w:type="character" w:customStyle="1" w:styleId="date">
@@ -6346,14 +6367,14 @@
     <w:uiPriority w:val="1"/>
     <w:semiHidden/>
     <w:qFormat/>
-    <w:rsid w:val="00ED2C6B"/>
+    <w:rsid w:val="00160AC6"/>
   </w:style>
   <w:style w:type="paragraph" w:customStyle="1" w:styleId="documentdetails">
     <w:name w:val="document_details"/>
     <w:basedOn w:val="Normal"/>
     <w:semiHidden/>
     <w:qFormat/>
-    <w:rsid w:val="00ED2C6B"/>
+    <w:rsid w:val="00397F24"/>
     <w:rPr>
       <w:color w:val="1F497D" w:themeColor="text2"/>
       <w:sz w:val="24"/>
@@ -6364,34 +6385,34 @@
     <w:basedOn w:val="workingreferencenumber"/>
     <w:uiPriority w:val="1"/>
     <w:semiHidden/>
-    <w:rsid w:val="00ED2C6B"/>
+    <w:rsid w:val="00397F24"/>
   </w:style>
   <w:style w:type="character" w:customStyle="1" w:styleId="documentsubtype">
     <w:name w:val="document_subtype"/>
     <w:basedOn w:val="workingreferencenumber"/>
     <w:uiPriority w:val="1"/>
     <w:semiHidden/>
-    <w:rsid w:val="00ED2C6B"/>
+    <w:rsid w:val="005B33F2"/>
   </w:style>
   <w:style w:type="character" w:customStyle="1" w:styleId="documentstage">
     <w:name w:val="document_stage"/>
     <w:basedOn w:val="workingreferencenumber"/>
     <w:uiPriority w:val="1"/>
     <w:semiHidden/>
-    <w:rsid w:val="00ED2C6B"/>
+    <w:rsid w:val="005B33F2"/>
   </w:style>
   <w:style w:type="character" w:customStyle="1" w:styleId="documentlanguage">
     <w:name w:val="document_language"/>
     <w:basedOn w:val="workingreferencenumber"/>
     <w:uiPriority w:val="1"/>
     <w:semiHidden/>
-    <w:rsid w:val="00ED2C6B"/>
+    <w:rsid w:val="005B33F2"/>
   </w:style>
   <w:style w:type="paragraph" w:customStyle="1" w:styleId="zzCopyright">
     <w:name w:val="zzCopyright"/>
     <w:basedOn w:val="Normal"/>
     <w:next w:val="Normal"/>
-    <w:rsid w:val="00ED2C6B"/>
+    <w:rsid w:val="00783862"/>
     <w:pPr>
       <w:pBdr>
         <w:top w:val="single" w:sz="4" w:space="1" w:color="0000FF"/>
@@ -6415,7 +6436,7 @@
     <w:uiPriority w:val="1"/>
     <w:semiHidden/>
     <w:qFormat/>
-    <w:rsid w:val="00ED2C6B"/>
+    <w:rsid w:val="003E7D9E"/>
     <w:rPr>
       <w:color w:val="C0504D" w:themeColor="accent2"/>
     </w:rPr>
@@ -6425,7 +6446,7 @@
     <w:basedOn w:val="Normal"/>
     <w:next w:val="Normal"/>
     <w:uiPriority w:val="99"/>
-    <w:rsid w:val="00ED2C6B"/>
+    <w:rsid w:val="00491A92"/>
     <w:rPr>
       <w:color w:val="0000FF"/>
     </w:rPr>
@@ -6434,7 +6455,7 @@
     <w:name w:val="zzForeword"/>
     <w:basedOn w:val="Introduction"/>
     <w:next w:val="Normal"/>
-    <w:rsid w:val="00ED2C6B"/>
+    <w:rsid w:val="00491A92"/>
     <w:pPr>
       <w:tabs>
         <w:tab w:val="clear" w:pos="400"/>
@@ -6448,7 +6469,7 @@
     <w:name w:val="zzHelp"/>
     <w:basedOn w:val="Normal"/>
     <w:qFormat/>
-    <w:rsid w:val="00ED2C6B"/>
+    <w:rsid w:val="00390E4E"/>
     <w:rPr>
       <w:color w:val="4F6228" w:themeColor="accent3" w:themeShade="80"/>
     </w:rPr>
@@ -6457,7 +6478,7 @@
     <w:name w:val="Introduction"/>
     <w:basedOn w:val="Normal"/>
     <w:next w:val="Normal"/>
-    <w:rsid w:val="00ED2C6B"/>
+    <w:rsid w:val="00C40A61"/>
     <w:pPr>
       <w:keepNext/>
       <w:pageBreakBefore/>
@@ -6478,7 +6499,7 @@
     <w:basedOn w:val="Normal"/>
     <w:uiPriority w:val="99"/>
     <w:semiHidden/>
-    <w:rsid w:val="00ED2C6B"/>
+    <w:rsid w:val="00EF3060"/>
     <w:pPr>
       <w:numPr>
         <w:numId w:val="1"/>
@@ -6490,7 +6511,7 @@
     <w:name w:val="zzSTDTitle"/>
     <w:basedOn w:val="Normal"/>
     <w:next w:val="Normal"/>
-    <w:rsid w:val="00ED2C6B"/>
+    <w:rsid w:val="00783862"/>
     <w:pPr>
       <w:suppressAutoHyphens/>
       <w:spacing w:before="400" w:after="760" w:line="350" w:lineRule="exact"/>
@@ -6505,14 +6526,14 @@
   <w:style w:type="paragraph" w:customStyle="1" w:styleId="RefNorm">
     <w:name w:val="RefNorm"/>
     <w:basedOn w:val="Normal"/>
-    <w:rsid w:val="00ED2C6B"/>
+    <w:rsid w:val="00491A92"/>
   </w:style>
   <w:style w:type="character" w:customStyle="1" w:styleId="Heading1Char">
     <w:name w:val="Heading 1 Char"/>
     <w:basedOn w:val="DefaultParagraphFont"/>
     <w:link w:val="Heading1"/>
     <w:uiPriority w:val="9"/>
-    <w:rsid w:val="00ED2C6B"/>
+    <w:rsid w:val="00473448"/>
     <w:rPr>
       <w:rFonts w:eastAsia="MS Mincho" w:cs="Times New Roman"/>
       <w:b/>
@@ -6525,7 +6546,7 @@
     <w:basedOn w:val="DefaultParagraphFont"/>
     <w:link w:val="Heading2"/>
     <w:uiPriority w:val="9"/>
-    <w:rsid w:val="00ED2C6B"/>
+    <w:rsid w:val="00594237"/>
     <w:rPr>
       <w:rFonts w:eastAsia="MS Mincho" w:cs="Times New Roman"/>
       <w:b/>
@@ -6538,7 +6559,7 @@
     <w:basedOn w:val="DefaultParagraphFont"/>
     <w:link w:val="Heading3"/>
     <w:uiPriority w:val="9"/>
-    <w:rsid w:val="00ED2C6B"/>
+    <w:rsid w:val="00A8257D"/>
     <w:rPr>
       <w:rFonts w:eastAsia="MS Mincho" w:cs="Times New Roman"/>
       <w:b/>
@@ -6549,14 +6570,14 @@
     <w:name w:val="Definition"/>
     <w:basedOn w:val="Normal"/>
     <w:next w:val="Normal"/>
-    <w:rsid w:val="00ED2C6B"/>
+    <w:rsid w:val="00491A92"/>
   </w:style>
   <w:style w:type="paragraph" w:customStyle="1" w:styleId="p2">
     <w:name w:val="p2"/>
     <w:basedOn w:val="Heading2"/>
     <w:next w:val="Normal"/>
     <w:qFormat/>
-    <w:rsid w:val="00ED2C6B"/>
+    <w:rsid w:val="00AE196B"/>
     <w:pPr>
       <w:keepNext w:val="0"/>
       <w:tabs>
@@ -6578,7 +6599,7 @@
     <w:basedOn w:val="DefaultParagraphFont"/>
     <w:link w:val="Heading4"/>
     <w:uiPriority w:val="9"/>
-    <w:rsid w:val="00ED2C6B"/>
+    <w:rsid w:val="00594237"/>
     <w:rPr>
       <w:rFonts w:eastAsia="MS Mincho" w:cs="Times New Roman"/>
       <w:b/>
@@ -6590,7 +6611,7 @@
     <w:basedOn w:val="DefaultParagraphFont"/>
     <w:link w:val="Heading5"/>
     <w:uiPriority w:val="9"/>
-    <w:rsid w:val="00ED2C6B"/>
+    <w:rsid w:val="00594237"/>
     <w:rPr>
       <w:rFonts w:eastAsia="MS Mincho" w:cs="Times New Roman"/>
       <w:b/>
@@ -6602,7 +6623,7 @@
     <w:basedOn w:val="DefaultParagraphFont"/>
     <w:link w:val="Heading6"/>
     <w:uiPriority w:val="9"/>
-    <w:rsid w:val="00ED2C6B"/>
+    <w:rsid w:val="00594237"/>
     <w:rPr>
       <w:rFonts w:eastAsia="MS Mincho" w:cs="Times New Roman"/>
       <w:b/>
@@ -6614,7 +6635,7 @@
     <w:basedOn w:val="Normal"/>
     <w:next w:val="Normal"/>
     <w:qFormat/>
-    <w:rsid w:val="00ED2C6B"/>
+    <w:rsid w:val="00755BC8"/>
     <w:pPr>
       <w:numPr>
         <w:numId w:val="14"/>
@@ -6633,7 +6654,7 @@
     <w:basedOn w:val="Heading3"/>
     <w:next w:val="Normal"/>
     <w:qFormat/>
-    <w:rsid w:val="00ED2C6B"/>
+    <w:rsid w:val="00AE196B"/>
     <w:pPr>
       <w:keepNext w:val="0"/>
       <w:tabs>
@@ -6654,7 +6675,7 @@
     <w:basedOn w:val="Heading4"/>
     <w:next w:val="Normal"/>
     <w:qFormat/>
-    <w:rsid w:val="00ED2C6B"/>
+    <w:rsid w:val="00AE196B"/>
     <w:pPr>
       <w:keepNext w:val="0"/>
       <w:tabs>
@@ -6676,7 +6697,7 @@
     <w:basedOn w:val="Heading5"/>
     <w:next w:val="Normal"/>
     <w:qFormat/>
-    <w:rsid w:val="00ED2C6B"/>
+    <w:rsid w:val="00AE196B"/>
     <w:pPr>
       <w:keepNext w:val="0"/>
       <w:tabs>
@@ -6696,7 +6717,7 @@
     <w:basedOn w:val="Heading6"/>
     <w:next w:val="Normal"/>
     <w:qFormat/>
-    <w:rsid w:val="00ED2C6B"/>
+    <w:rsid w:val="00AE196B"/>
     <w:pPr>
       <w:keepNext w:val="0"/>
       <w:tabs>
@@ -6713,7 +6734,7 @@
   <w:style w:type="paragraph" w:styleId="ListContinue">
     <w:name w:val="List Continue"/>
     <w:basedOn w:val="Normal"/>
-    <w:rsid w:val="00ED2C6B"/>
+    <w:rsid w:val="00A41E7B"/>
     <w:pPr>
       <w:numPr>
         <w:numId w:val="6"/>
@@ -6725,7 +6746,7 @@
     <w:basedOn w:val="ListBullet4"/>
     <w:uiPriority w:val="99"/>
     <w:semiHidden/>
-    <w:rsid w:val="00ED2C6B"/>
+    <w:rsid w:val="002D58E6"/>
     <w:pPr>
       <w:ind w:left="2160"/>
     </w:pPr>
@@ -6735,7 +6756,7 @@
     <w:basedOn w:val="ListBullet3"/>
     <w:uiPriority w:val="99"/>
     <w:semiHidden/>
-    <w:rsid w:val="00ED2C6B"/>
+    <w:rsid w:val="002D58E6"/>
     <w:pPr>
       <w:numPr>
         <w:numId w:val="3"/>
@@ -6748,7 +6769,7 @@
     <w:basedOn w:val="ListBullet2"/>
     <w:uiPriority w:val="99"/>
     <w:semiHidden/>
-    <w:rsid w:val="00ED2C6B"/>
+    <w:rsid w:val="00457DAF"/>
     <w:pPr>
       <w:ind w:left="1440"/>
     </w:pPr>
@@ -6758,7 +6779,7 @@
     <w:basedOn w:val="ListBullet"/>
     <w:uiPriority w:val="99"/>
     <w:semiHidden/>
-    <w:rsid w:val="00ED2C6B"/>
+    <w:rsid w:val="000B0FAC"/>
     <w:pPr>
       <w:ind w:left="1080"/>
     </w:pPr>
@@ -6766,7 +6787,7 @@
   <w:style w:type="paragraph" w:styleId="ListNumber3">
     <w:name w:val="List Number 3"/>
     <w:basedOn w:val="Normal"/>
-    <w:rsid w:val="00ED2C6B"/>
+    <w:rsid w:val="00526946"/>
     <w:pPr>
       <w:numPr>
         <w:ilvl w:val="2"/>
@@ -6779,7 +6800,7 @@
     <w:basedOn w:val="Normal"/>
     <w:uiPriority w:val="99"/>
     <w:semiHidden/>
-    <w:rsid w:val="00ED2C6B"/>
+    <w:rsid w:val="002D58E6"/>
     <w:pPr>
       <w:numPr>
         <w:numId w:val="4"/>
@@ -6793,7 +6814,7 @@
     <w:basedOn w:val="List"/>
     <w:uiPriority w:val="99"/>
     <w:semiHidden/>
-    <w:rsid w:val="00ED2C6B"/>
+    <w:rsid w:val="00457DAF"/>
     <w:pPr>
       <w:ind w:left="1080"/>
     </w:pPr>
@@ -6801,7 +6822,7 @@
   <w:style w:type="paragraph" w:styleId="ListNumber">
     <w:name w:val="List Number"/>
     <w:basedOn w:val="Normal"/>
-    <w:rsid w:val="00ED2C6B"/>
+    <w:rsid w:val="00A41E7B"/>
     <w:pPr>
       <w:numPr>
         <w:numId w:val="7"/>
@@ -6811,7 +6832,7 @@
   <w:style w:type="paragraph" w:styleId="ListNumber2">
     <w:name w:val="List Number 2"/>
     <w:basedOn w:val="Normal"/>
-    <w:rsid w:val="00ED2C6B"/>
+    <w:rsid w:val="00526946"/>
     <w:pPr>
       <w:numPr>
         <w:ilvl w:val="1"/>
@@ -6822,7 +6843,7 @@
   <w:style w:type="paragraph" w:styleId="ListContinue3">
     <w:name w:val="List Continue 3"/>
     <w:basedOn w:val="ListContinue"/>
-    <w:rsid w:val="00ED2C6B"/>
+    <w:rsid w:val="000A2D28"/>
     <w:pPr>
       <w:numPr>
         <w:ilvl w:val="2"/>
@@ -6838,7 +6859,7 @@
     <w:basedOn w:val="List2"/>
     <w:uiPriority w:val="99"/>
     <w:semiHidden/>
-    <w:rsid w:val="00ED2C6B"/>
+    <w:rsid w:val="00457DAF"/>
     <w:pPr>
       <w:ind w:left="1440"/>
     </w:pPr>
@@ -6848,7 +6869,7 @@
     <w:basedOn w:val="List3"/>
     <w:uiPriority w:val="99"/>
     <w:semiHidden/>
-    <w:rsid w:val="00ED2C6B"/>
+    <w:rsid w:val="00457DAF"/>
     <w:pPr>
       <w:ind w:left="1800"/>
     </w:pPr>
@@ -6858,7 +6879,7 @@
     <w:basedOn w:val="List4"/>
     <w:uiPriority w:val="99"/>
     <w:semiHidden/>
-    <w:rsid w:val="00ED2C6B"/>
+    <w:rsid w:val="00457DAF"/>
     <w:pPr>
       <w:ind w:left="2160"/>
     </w:pPr>
@@ -6868,7 +6889,7 @@
     <w:basedOn w:val="Normal"/>
     <w:uiPriority w:val="99"/>
     <w:semiHidden/>
-    <w:rsid w:val="00ED2C6B"/>
+    <w:rsid w:val="003E072A"/>
     <w:pPr>
       <w:numPr>
         <w:numId w:val="2"/>
@@ -6879,7 +6900,7 @@
   <w:style w:type="paragraph" w:styleId="ListNumber4">
     <w:name w:val="List Number 4"/>
     <w:basedOn w:val="Normal"/>
-    <w:rsid w:val="00ED2C6B"/>
+    <w:rsid w:val="00526946"/>
     <w:pPr>
       <w:numPr>
         <w:ilvl w:val="3"/>
@@ -6893,7 +6914,7 @@
     <w:uiPriority w:val="1"/>
     <w:semiHidden/>
     <w:qFormat/>
-    <w:rsid w:val="00ED2C6B"/>
+    <w:rsid w:val="00E44C41"/>
     <w:rPr>
       <w:noProof/>
       <w:lang w:val="en-GB"/>
@@ -6905,7 +6926,7 @@
     <w:uiPriority w:val="1"/>
     <w:semiHidden/>
     <w:qFormat/>
-    <w:rsid w:val="00ED2C6B"/>
+    <w:rsid w:val="00A06DF4"/>
   </w:style>
   <w:style w:type="character" w:customStyle="1" w:styleId="isononumber">
     <w:name w:val="isononumber"/>
@@ -6913,14 +6934,14 @@
     <w:uiPriority w:val="1"/>
     <w:semiHidden/>
     <w:qFormat/>
-    <w:rsid w:val="00ED2C6B"/>
+    <w:rsid w:val="00A06DF4"/>
   </w:style>
   <w:style w:type="paragraph" w:styleId="FootnoteText">
     <w:name w:val="footnote text"/>
     <w:basedOn w:val="Normal"/>
     <w:link w:val="FootnoteTextChar"/>
     <w:qFormat/>
-    <w:rsid w:val="00ED2C6B"/>
+    <w:rsid w:val="00491A92"/>
     <w:pPr>
       <w:tabs>
         <w:tab w:val="left" w:pos="340"/>
@@ -6935,10 +6956,11 @@
     <w:name w:val="Footnote Text Char"/>
     <w:basedOn w:val="DefaultParagraphFont"/>
     <w:link w:val="FootnoteText"/>
-    <w:rsid w:val="00ED2C6B"/>
+    <w:rsid w:val="00D03626"/>
     <w:rPr>
       <w:rFonts w:eastAsia="MS Mincho" w:cs="Times New Roman"/>
       <w:sz w:val="18"/>
+      <w:szCs w:val="20"/>
       <w:lang w:val="en-GB" w:eastAsia="ja-JP"/>
     </w:rPr>
   </w:style>
@@ -6946,7 +6968,7 @@
     <w:name w:val="footnote reference"/>
     <w:basedOn w:val="DefaultParagraphFont"/>
     <w:uiPriority w:val="99"/>
-    <w:rsid w:val="00ED2C6B"/>
+    <w:rsid w:val="00A62ACA"/>
     <w:rPr>
       <w:vertAlign w:val="superscript"/>
     </w:rPr>
@@ -6955,12 +6977,12 @@
     <w:name w:val="Special"/>
     <w:basedOn w:val="Normal"/>
     <w:next w:val="Normal"/>
-    <w:rsid w:val="00ED2C6B"/>
+    <w:rsid w:val="00491A92"/>
   </w:style>
   <w:style w:type="paragraph" w:customStyle="1" w:styleId="Figurefootnote">
     <w:name w:val="Figure footnote"/>
     <w:basedOn w:val="Normal"/>
-    <w:rsid w:val="00ED2C6B"/>
+    <w:rsid w:val="00E972B3"/>
     <w:pPr>
       <w:keepNext/>
       <w:tabs>
@@ -6975,7 +6997,7 @@
   <w:style w:type="character" w:customStyle="1" w:styleId="FigureFootnoteXref">
     <w:name w:val="FigureFootnoteXref"/>
     <w:uiPriority w:val="1"/>
-    <w:rsid w:val="00ED2C6B"/>
+    <w:rsid w:val="006730D0"/>
     <w:rPr>
       <w:position w:val="0"/>
       <w:vertAlign w:val="superscript"/>
@@ -6985,7 +7007,7 @@
     <w:name w:val="Example numbered"/>
     <w:basedOn w:val="Normal"/>
     <w:qFormat/>
-    <w:rsid w:val="00ED2C6B"/>
+    <w:rsid w:val="008D519A"/>
     <w:pPr>
       <w:numPr>
         <w:numId w:val="17"/>
@@ -7004,7 +7026,7 @@
     <w:basedOn w:val="Normal"/>
     <w:next w:val="Normal"/>
     <w:qFormat/>
-    <w:rsid w:val="00ED2C6B"/>
+    <w:rsid w:val="00E46BAE"/>
     <w:pPr>
       <w:numPr>
         <w:numId w:val="19"/>
@@ -7019,7 +7041,7 @@
     <w:name w:val="Table Grid"/>
     <w:basedOn w:val="TableNormal"/>
     <w:uiPriority w:val="59"/>
-    <w:rsid w:val="00ED2C6B"/>
+    <w:rsid w:val="00FC1F90"/>
     <w:pPr>
       <w:spacing w:after="0" w:line="240" w:lineRule="auto"/>
     </w:pPr>
@@ -7046,7 +7068,7 @@
     <w:basedOn w:val="Normal"/>
     <w:next w:val="Tabletext9"/>
     <w:qFormat/>
-    <w:rsid w:val="00ED2C6B"/>
+    <w:rsid w:val="00E17865"/>
     <w:pPr>
       <w:keepNext/>
       <w:numPr>
@@ -7064,13 +7086,13 @@
     <w:name w:val="ExtXref"/>
     <w:basedOn w:val="DefaultParagraphFont"/>
     <w:uiPriority w:val="1"/>
-    <w:rsid w:val="00ED2C6B"/>
+    <w:rsid w:val="00CD2D5A"/>
   </w:style>
   <w:style w:type="paragraph" w:customStyle="1" w:styleId="Figurenote">
     <w:name w:val="Figure note"/>
     <w:basedOn w:val="Normal"/>
     <w:qFormat/>
-    <w:rsid w:val="00ED2C6B"/>
+    <w:rsid w:val="00E972B3"/>
     <w:pPr>
       <w:keepNext/>
       <w:numPr>
@@ -7089,7 +7111,7 @@
     <w:name w:val="Figure text"/>
     <w:basedOn w:val="Normal"/>
     <w:qFormat/>
-    <w:rsid w:val="00ED2C6B"/>
+    <w:rsid w:val="00E972B3"/>
     <w:pPr>
       <w:keepNext/>
       <w:spacing w:before="120" w:after="120"/>
@@ -7099,7 +7121,7 @@
     <w:name w:val="Hyperlink"/>
     <w:basedOn w:val="DefaultParagraphFont"/>
     <w:uiPriority w:val="99"/>
-    <w:rsid w:val="00ED2C6B"/>
+    <w:rsid w:val="009C0231"/>
     <w:rPr>
       <w:color w:val="0000FF" w:themeColor="hyperlink"/>
       <w:u w:val="single"/>
@@ -7109,7 +7131,7 @@
     <w:name w:val="Formula"/>
     <w:basedOn w:val="Normal"/>
     <w:next w:val="Normal"/>
-    <w:rsid w:val="00ED2C6B"/>
+    <w:rsid w:val="00672AE9"/>
     <w:pPr>
       <w:tabs>
         <w:tab w:val="right" w:pos="9752"/>
@@ -7121,7 +7143,7 @@
     <w:name w:val="ANNEX"/>
     <w:basedOn w:val="Normal"/>
     <w:next w:val="Normal"/>
-    <w:rsid w:val="00ED2C6B"/>
+    <w:rsid w:val="00491A92"/>
     <w:pPr>
       <w:keepNext/>
       <w:pageBreakBefore/>
@@ -7141,7 +7163,7 @@
     <w:name w:val="a2"/>
     <w:basedOn w:val="Heading2"/>
     <w:next w:val="Normal"/>
-    <w:rsid w:val="00ED2C6B"/>
+    <w:rsid w:val="0068716A"/>
     <w:pPr>
       <w:numPr>
         <w:numId w:val="5"/>
@@ -7163,7 +7185,7 @@
     <w:name w:val="a3"/>
     <w:basedOn w:val="Heading3"/>
     <w:next w:val="Normal"/>
-    <w:rsid w:val="00ED2C6B"/>
+    <w:rsid w:val="00E600C4"/>
     <w:pPr>
       <w:numPr>
         <w:numId w:val="5"/>
@@ -7183,7 +7205,7 @@
     <w:name w:val="a4"/>
     <w:basedOn w:val="Heading4"/>
     <w:next w:val="Normal"/>
-    <w:rsid w:val="00ED2C6B"/>
+    <w:rsid w:val="00A8257D"/>
     <w:pPr>
       <w:numPr>
         <w:numId w:val="5"/>
@@ -7204,7 +7226,7 @@
     <w:name w:val="a5"/>
     <w:basedOn w:val="Heading5"/>
     <w:next w:val="Normal"/>
-    <w:rsid w:val="00ED2C6B"/>
+    <w:rsid w:val="00A8257D"/>
     <w:pPr>
       <w:numPr>
         <w:numId w:val="5"/>
@@ -7223,7 +7245,7 @@
     <w:name w:val="a6"/>
     <w:basedOn w:val="Heading6"/>
     <w:next w:val="Normal"/>
-    <w:rsid w:val="00ED2C6B"/>
+    <w:rsid w:val="00A8257D"/>
     <w:pPr>
       <w:numPr>
         <w:numId w:val="5"/>
@@ -7242,7 +7264,7 @@
     <w:name w:val="zzBiblio"/>
     <w:basedOn w:val="Normal"/>
     <w:next w:val="Bibliography"/>
-    <w:rsid w:val="00ED2C6B"/>
+    <w:rsid w:val="00491A92"/>
     <w:pPr>
       <w:pageBreakBefore/>
       <w:spacing w:after="760" w:line="310" w:lineRule="exact"/>
@@ -7256,7 +7278,7 @@
   <w:style w:type="paragraph" w:styleId="Bibliography">
     <w:name w:val="Bibliography"/>
     <w:basedOn w:val="Normal"/>
-    <w:rsid w:val="00ED2C6B"/>
+    <w:rsid w:val="0068716A"/>
     <w:pPr>
       <w:numPr>
         <w:numId w:val="8"/>
@@ -7272,7 +7294,7 @@
     <w:basedOn w:val="documenttitle"/>
     <w:semiHidden/>
     <w:qFormat/>
-    <w:rsid w:val="00ED2C6B"/>
+    <w:rsid w:val="007C0313"/>
     <w:rPr>
       <w:sz w:val="28"/>
     </w:rPr>
@@ -7282,20 +7304,20 @@
     <w:basedOn w:val="workingreferencenumber"/>
     <w:uiPriority w:val="1"/>
     <w:semiHidden/>
-    <w:rsid w:val="00ED2C6B"/>
+    <w:rsid w:val="00697C7D"/>
   </w:style>
   <w:style w:type="character" w:customStyle="1" w:styleId="draftnumber">
     <w:name w:val="draft_number"/>
     <w:basedOn w:val="workingreferencenumber"/>
     <w:uiPriority w:val="1"/>
     <w:semiHidden/>
-    <w:rsid w:val="00ED2C6B"/>
+    <w:rsid w:val="009D053E"/>
   </w:style>
   <w:style w:type="paragraph" w:styleId="Header">
     <w:name w:val="header"/>
     <w:basedOn w:val="Normal"/>
     <w:link w:val="HeaderChar"/>
-    <w:rsid w:val="00ED2C6B"/>
+    <w:rsid w:val="004E3616"/>
     <w:pPr>
       <w:spacing w:after="740" w:line="220" w:lineRule="exact"/>
     </w:pPr>
@@ -7308,11 +7330,11 @@
     <w:name w:val="Header Char"/>
     <w:basedOn w:val="DefaultParagraphFont"/>
     <w:link w:val="Header"/>
-    <w:rsid w:val="00ED2C6B"/>
+    <w:rsid w:val="004E3616"/>
     <w:rPr>
       <w:rFonts w:eastAsia="MS Mincho" w:cs="Times New Roman"/>
       <w:b/>
-      <w:sz w:val="22"/>
+      <w:szCs w:val="20"/>
       <w:lang w:val="en-GB" w:eastAsia="ja-JP"/>
     </w:rPr>
   </w:style>
@@ -7320,7 +7342,7 @@
     <w:name w:val="footer"/>
     <w:basedOn w:val="Normal"/>
     <w:link w:val="FooterChar"/>
-    <w:rsid w:val="00ED2C6B"/>
+    <w:rsid w:val="00491A92"/>
     <w:pPr>
       <w:spacing w:after="0" w:line="220" w:lineRule="exact"/>
     </w:pPr>
@@ -7329,9 +7351,11 @@
     <w:name w:val="Footer Char"/>
     <w:basedOn w:val="DefaultParagraphFont"/>
     <w:link w:val="Footer"/>
-    <w:rsid w:val="00ED2C6B"/>
-    <w:rPr>
-      <w:rFonts w:eastAsia="MS Mincho" w:cs="Times New Roman"/>
+    <w:rsid w:val="00FA537C"/>
+    <w:rPr>
+      <w:rFonts w:ascii="Arial" w:eastAsia="MS Mincho" w:hAnsi="Arial" w:cs="Times New Roman"/>
+      <w:sz w:val="20"/>
+      <w:szCs w:val="20"/>
       <w:lang w:val="en-GB" w:eastAsia="ja-JP"/>
     </w:rPr>
   </w:style>
@@ -7339,7 +7363,7 @@
     <w:name w:val="TermNum"/>
     <w:basedOn w:val="Normal"/>
     <w:next w:val="termPreferred"/>
-    <w:rsid w:val="00ED2C6B"/>
+    <w:rsid w:val="00EB0B51"/>
     <w:pPr>
       <w:keepNext/>
       <w:spacing w:after="0"/>
@@ -7355,7 +7379,7 @@
     <w:link w:val="Heading7"/>
     <w:uiPriority w:val="9"/>
     <w:semiHidden/>
-    <w:rsid w:val="00ED2C6B"/>
+    <w:rsid w:val="00FA537C"/>
     <w:rPr>
       <w:rFonts w:eastAsia="MS Mincho" w:cs="Times New Roman"/>
       <w:b/>
@@ -7369,7 +7393,7 @@
     <w:link w:val="Heading8"/>
     <w:uiPriority w:val="9"/>
     <w:semiHidden/>
-    <w:rsid w:val="00ED2C6B"/>
+    <w:rsid w:val="00FA537C"/>
     <w:rPr>
       <w:rFonts w:asciiTheme="majorHAnsi" w:eastAsiaTheme="majorEastAsia" w:hAnsiTheme="majorHAnsi" w:cstheme="majorBidi"/>
       <w:color w:val="404040" w:themeColor="text1" w:themeTint="BF"/>
@@ -7382,7 +7406,7 @@
     <w:link w:val="Heading9"/>
     <w:uiPriority w:val="9"/>
     <w:semiHidden/>
-    <w:rsid w:val="00ED2C6B"/>
+    <w:rsid w:val="00FA537C"/>
     <w:rPr>
       <w:rFonts w:asciiTheme="majorHAnsi" w:eastAsiaTheme="majorEastAsia" w:hAnsiTheme="majorHAnsi" w:cstheme="majorBidi"/>
       <w:i/>
@@ -7399,7 +7423,7 @@
     <w:semiHidden/>
     <w:unhideWhenUsed/>
     <w:qFormat/>
-    <w:rsid w:val="00ED2C6B"/>
+    <w:rsid w:val="00BD2FAC"/>
     <w:pPr>
       <w:numPr>
         <w:numId w:val="0"/>
@@ -7416,7 +7440,7 @@
     <w:basedOn w:val="Normal"/>
     <w:next w:val="Normal"/>
     <w:uiPriority w:val="39"/>
-    <w:rsid w:val="00ED2C6B"/>
+    <w:rsid w:val="00491A92"/>
     <w:pPr>
       <w:tabs>
         <w:tab w:val="left" w:pos="720"/>
@@ -7435,8 +7459,7 @@
     <w:name w:val="toc 2"/>
     <w:basedOn w:val="TOC1"/>
     <w:next w:val="Normal"/>
-    <w:semiHidden/>
-    <w:rsid w:val="00ED2C6B"/>
+    <w:rsid w:val="00491A92"/>
     <w:pPr>
       <w:spacing w:before="0"/>
     </w:pPr>
@@ -7445,15 +7468,14 @@
     <w:name w:val="toc 3"/>
     <w:basedOn w:val="TOC2"/>
     <w:next w:val="Normal"/>
-    <w:semiHidden/>
-    <w:rsid w:val="00ED2C6B"/>
+    <w:rsid w:val="00491A92"/>
   </w:style>
   <w:style w:type="paragraph" w:styleId="TOC4">
     <w:name w:val="toc 4"/>
     <w:basedOn w:val="TOC2"/>
     <w:next w:val="Normal"/>
     <w:semiHidden/>
-    <w:rsid w:val="00ED2C6B"/>
+    <w:rsid w:val="00491A92"/>
     <w:pPr>
       <w:tabs>
         <w:tab w:val="clear" w:pos="720"/>
@@ -7467,14 +7489,14 @@
     <w:basedOn w:val="TOC4"/>
     <w:next w:val="Normal"/>
     <w:semiHidden/>
-    <w:rsid w:val="00ED2C6B"/>
+    <w:rsid w:val="00491A92"/>
   </w:style>
   <w:style w:type="paragraph" w:styleId="TOC6">
     <w:name w:val="toc 6"/>
     <w:basedOn w:val="TOC4"/>
     <w:next w:val="Normal"/>
     <w:semiHidden/>
-    <w:rsid w:val="00ED2C6B"/>
+    <w:rsid w:val="00491A92"/>
     <w:pPr>
       <w:tabs>
         <w:tab w:val="clear" w:pos="1140"/>
@@ -7487,7 +7509,7 @@
     <w:name w:val="zzContents"/>
     <w:basedOn w:val="Introduction"/>
     <w:next w:val="TOC1"/>
-    <w:rsid w:val="00ED2C6B"/>
+    <w:rsid w:val="00DB750D"/>
     <w:pPr>
       <w:tabs>
         <w:tab w:val="clear" w:pos="400"/>
@@ -7503,7 +7525,7 @@
     <w:uiPriority w:val="10"/>
     <w:semiHidden/>
     <w:qFormat/>
-    <w:rsid w:val="00ED2C6B"/>
+    <w:rsid w:val="00982229"/>
     <w:pPr>
       <w:pBdr>
         <w:bottom w:val="single" w:sz="8" w:space="4" w:color="4F81BD" w:themeColor="accent1"/>
@@ -7526,7 +7548,7 @@
     <w:link w:val="Title"/>
     <w:uiPriority w:val="10"/>
     <w:semiHidden/>
-    <w:rsid w:val="00ED2C6B"/>
+    <w:rsid w:val="00F845C5"/>
     <w:rPr>
       <w:rFonts w:asciiTheme="majorHAnsi" w:eastAsiaTheme="majorEastAsia" w:hAnsiTheme="majorHAnsi" w:cstheme="majorBidi"/>
       <w:color w:val="17365D" w:themeColor="text2" w:themeShade="BF"/>
@@ -7541,12 +7563,12 @@
     <w:name w:val="zzIndex"/>
     <w:basedOn w:val="zzBiblio"/>
     <w:next w:val="IndexHeading"/>
-    <w:rsid w:val="00ED2C6B"/>
+    <w:rsid w:val="00491A92"/>
   </w:style>
   <w:style w:type="paragraph" w:styleId="ListContinue2">
     <w:name w:val="List Continue 2"/>
     <w:basedOn w:val="ListContinue"/>
-    <w:rsid w:val="00ED2C6B"/>
+    <w:rsid w:val="000A2D28"/>
     <w:pPr>
       <w:numPr>
         <w:ilvl w:val="1"/>
@@ -7560,7 +7582,7 @@
   <w:style w:type="paragraph" w:styleId="ListContinue4">
     <w:name w:val="List Continue 4"/>
     <w:basedOn w:val="ListContinue"/>
-    <w:rsid w:val="00ED2C6B"/>
+    <w:rsid w:val="000A2D28"/>
     <w:pPr>
       <w:numPr>
         <w:ilvl w:val="3"/>
@@ -7576,7 +7598,7 @@
     <w:basedOn w:val="ListContinue"/>
     <w:uiPriority w:val="99"/>
     <w:semiHidden/>
-    <w:rsid w:val="00ED2C6B"/>
+    <w:rsid w:val="00511A34"/>
     <w:pPr>
       <w:spacing w:after="120"/>
       <w:ind w:left="2160"/>
@@ -7585,7 +7607,7 @@
   <w:style w:type="paragraph" w:customStyle="1" w:styleId="dl">
     <w:name w:val="dl"/>
     <w:basedOn w:val="Normal"/>
-    <w:rsid w:val="00ED2C6B"/>
+    <w:rsid w:val="00491A92"/>
     <w:pPr>
       <w:ind w:left="800" w:hanging="400"/>
     </w:pPr>
@@ -7593,7 +7615,7 @@
   <w:style w:type="paragraph" w:customStyle="1" w:styleId="Tablefootnote">
     <w:name w:val="Table footnote"/>
     <w:basedOn w:val="Normal"/>
-    <w:rsid w:val="00ED2C6B"/>
+    <w:rsid w:val="00491A92"/>
     <w:pPr>
       <w:tabs>
         <w:tab w:val="left" w:pos="340"/>
@@ -7609,7 +7631,7 @@
     <w:basedOn w:val="FigureFootnoteXref"/>
     <w:uiPriority w:val="1"/>
     <w:qFormat/>
-    <w:rsid w:val="00ED2C6B"/>
+    <w:rsid w:val="00D937A7"/>
     <w:rPr>
       <w:sz w:val="18"/>
     </w:rPr>
@@ -7617,7 +7639,7 @@
   <w:style w:type="paragraph" w:customStyle="1" w:styleId="Tabletext9">
     <w:name w:val="Table text (9)"/>
     <w:basedOn w:val="Normal"/>
-    <w:rsid w:val="00ED2C6B"/>
+    <w:rsid w:val="00491A92"/>
     <w:pPr>
       <w:spacing w:before="60" w:after="60" w:line="210" w:lineRule="atLeast"/>
     </w:pPr>
@@ -7628,7 +7650,7 @@
   <w:style w:type="paragraph" w:customStyle="1" w:styleId="Tabletext8">
     <w:name w:val="Table text (8)"/>
     <w:basedOn w:val="Normal"/>
-    <w:rsid w:val="00ED2C6B"/>
+    <w:rsid w:val="00491A92"/>
     <w:pPr>
       <w:spacing w:before="60" w:after="60" w:line="190" w:lineRule="atLeast"/>
     </w:pPr>
@@ -7639,7 +7661,7 @@
   <w:style w:type="paragraph" w:customStyle="1" w:styleId="Tabletext7">
     <w:name w:val="Table text (7)"/>
     <w:basedOn w:val="Normal"/>
-    <w:rsid w:val="00ED2C6B"/>
+    <w:rsid w:val="00491A92"/>
     <w:pPr>
       <w:spacing w:before="60" w:after="60" w:line="170" w:lineRule="atLeast"/>
     </w:pPr>
@@ -7650,7 +7672,7 @@
   <w:style w:type="paragraph" w:customStyle="1" w:styleId="Tabletext10">
     <w:name w:val="Table text (10)"/>
     <w:basedOn w:val="Normal"/>
-    <w:rsid w:val="00ED2C6B"/>
+    <w:rsid w:val="00491A92"/>
     <w:pPr>
       <w:spacing w:before="60" w:after="60"/>
     </w:pPr>
@@ -7661,7 +7683,7 @@
     <w:uiPriority w:val="1"/>
     <w:semiHidden/>
     <w:qFormat/>
-    <w:rsid w:val="00ED2C6B"/>
+    <w:rsid w:val="00E44C41"/>
   </w:style>
   <w:style w:type="character" w:customStyle="1" w:styleId="possibilityandcapability">
     <w:name w:val="possibility_and_capability"/>
@@ -7669,7 +7691,7 @@
     <w:uiPriority w:val="1"/>
     <w:semiHidden/>
     <w:qFormat/>
-    <w:rsid w:val="00ED2C6B"/>
+    <w:rsid w:val="00E44C41"/>
   </w:style>
   <w:style w:type="character" w:customStyle="1" w:styleId="statement">
     <w:name w:val="statement"/>
@@ -7677,7 +7699,7 @@
     <w:uiPriority w:val="1"/>
     <w:semiHidden/>
     <w:qFormat/>
-    <w:rsid w:val="00ED2C6B"/>
+    <w:rsid w:val="00E44C41"/>
   </w:style>
   <w:style w:type="character" w:customStyle="1" w:styleId="recommendation">
     <w:name w:val="recommendation"/>
@@ -7685,7 +7707,7 @@
     <w:uiPriority w:val="1"/>
     <w:semiHidden/>
     <w:qFormat/>
-    <w:rsid w:val="00ED2C6B"/>
+    <w:rsid w:val="00E44C41"/>
     <w:rPr>
       <w:noProof/>
       <w:lang w:val="en-GB"/>
@@ -7694,7 +7716,7 @@
   <w:style w:type="paragraph" w:styleId="Index1">
     <w:name w:val="index 1"/>
     <w:basedOn w:val="Normal"/>
-    <w:rsid w:val="00ED2C6B"/>
+    <w:rsid w:val="00AE784C"/>
     <w:pPr>
       <w:spacing w:after="0" w:line="210" w:lineRule="atLeast"/>
       <w:ind w:left="142" w:hanging="142"/>
@@ -7709,7 +7731,7 @@
     <w:name w:val="index heading"/>
     <w:basedOn w:val="Normal"/>
     <w:next w:val="Index1"/>
-    <w:rsid w:val="00ED2C6B"/>
+    <w:rsid w:val="00AE784C"/>
     <w:pPr>
       <w:keepNext/>
       <w:spacing w:before="400" w:after="210"/>
@@ -7720,8 +7742,8 @@
     <w:name w:val="toc 9"/>
     <w:basedOn w:val="TOC1"/>
     <w:next w:val="Normal"/>
-    <w:semiHidden/>
-    <w:rsid w:val="00ED2C6B"/>
+    <w:uiPriority w:val="39"/>
+    <w:rsid w:val="00AE784C"/>
     <w:pPr>
       <w:tabs>
         <w:tab w:val="clear" w:pos="720"/>
@@ -7734,7 +7756,7 @@
     <w:basedOn w:val="Normal"/>
     <w:next w:val="Figuretext"/>
     <w:qFormat/>
-    <w:rsid w:val="00ED2C6B"/>
+    <w:rsid w:val="00A8257D"/>
     <w:pPr>
       <w:suppressAutoHyphens/>
       <w:spacing w:after="120" w:line="240" w:lineRule="exact"/>
@@ -7749,7 +7771,7 @@
     <w:basedOn w:val="Figuretext"/>
     <w:next w:val="Figuretext"/>
     <w:qFormat/>
-    <w:rsid w:val="00ED2C6B"/>
+    <w:rsid w:val="00C339B3"/>
     <w:pPr>
       <w:spacing w:after="0" w:line="210" w:lineRule="atLeast"/>
       <w:jc w:val="right"/>
@@ -7762,7 +7784,7 @@
     <w:name w:val="Figure key"/>
     <w:basedOn w:val="Figurefootnote"/>
     <w:qFormat/>
-    <w:rsid w:val="00ED2C6B"/>
+    <w:rsid w:val="0047720D"/>
     <w:pPr>
       <w:tabs>
         <w:tab w:val="clear" w:pos="340"/>
@@ -7776,7 +7798,7 @@
     <w:basedOn w:val="Normal"/>
     <w:next w:val="Tabletext9"/>
     <w:qFormat/>
-    <w:rsid w:val="00ED2C6B"/>
+    <w:rsid w:val="006730D0"/>
     <w:pPr>
       <w:keepNext/>
       <w:spacing w:after="60" w:line="210" w:lineRule="atLeast"/>
@@ -7791,7 +7813,7 @@
     <w:basedOn w:val="Normal"/>
     <w:next w:val="Bibliography"/>
     <w:qFormat/>
-    <w:rsid w:val="00ED2C6B"/>
+    <w:rsid w:val="004C652B"/>
     <w:pPr>
       <w:keepNext/>
       <w:suppressAutoHyphens/>
@@ -7807,7 +7829,7 @@
     <w:name w:val="Example list"/>
     <w:basedOn w:val="Normal"/>
     <w:qFormat/>
-    <w:rsid w:val="00ED2C6B"/>
+    <w:rsid w:val="006F061B"/>
     <w:pPr>
       <w:tabs>
         <w:tab w:val="left" w:pos="340"/>
@@ -7823,7 +7845,7 @@
     <w:name w:val="Note list"/>
     <w:basedOn w:val="Normal"/>
     <w:qFormat/>
-    <w:rsid w:val="00ED2C6B"/>
+    <w:rsid w:val="006F061B"/>
     <w:pPr>
       <w:tabs>
         <w:tab w:val="left" w:pos="340"/>
@@ -7840,14 +7862,14 @@
     <w:basedOn w:val="DefaultParagraphFont"/>
     <w:uiPriority w:val="1"/>
     <w:qFormat/>
-    <w:rsid w:val="00ED2C6B"/>
+    <w:rsid w:val="002C14B5"/>
   </w:style>
   <w:style w:type="paragraph" w:customStyle="1" w:styleId="entrySource">
     <w:name w:val="entrySource"/>
     <w:basedOn w:val="Normal"/>
     <w:next w:val="Normal"/>
     <w:qFormat/>
-    <w:rsid w:val="00ED2C6B"/>
+    <w:rsid w:val="00052F5E"/>
     <w:rPr>
       <w:rFonts w:eastAsia="Batang"/>
     </w:rPr>
@@ -7857,63 +7879,63 @@
     <w:basedOn w:val="DefaultParagraphFont"/>
     <w:uiPriority w:val="1"/>
     <w:qFormat/>
-    <w:rsid w:val="00ED2C6B"/>
+    <w:rsid w:val="009A2D80"/>
   </w:style>
   <w:style w:type="character" w:customStyle="1" w:styleId="geographicalUse">
     <w:name w:val="geographicalUse"/>
     <w:basedOn w:val="DefaultParagraphFont"/>
     <w:uiPriority w:val="1"/>
     <w:qFormat/>
-    <w:rsid w:val="00ED2C6B"/>
+    <w:rsid w:val="009A2D80"/>
   </w:style>
   <w:style w:type="character" w:customStyle="1" w:styleId="language">
     <w:name w:val="language"/>
     <w:basedOn w:val="DefaultParagraphFont"/>
     <w:uiPriority w:val="1"/>
     <w:qFormat/>
-    <w:rsid w:val="00ED2C6B"/>
+    <w:rsid w:val="003E3B13"/>
   </w:style>
   <w:style w:type="paragraph" w:customStyle="1" w:styleId="nonVerbalRepresentation">
     <w:name w:val="nonVerbalRepresentation"/>
     <w:basedOn w:val="Definition"/>
     <w:next w:val="Normal"/>
     <w:qFormat/>
-    <w:rsid w:val="00ED2C6B"/>
+    <w:rsid w:val="0076128F"/>
   </w:style>
   <w:style w:type="character" w:customStyle="1" w:styleId="number">
     <w:name w:val="number"/>
     <w:basedOn w:val="DefaultParagraphFont"/>
     <w:uiPriority w:val="1"/>
     <w:qFormat/>
-    <w:rsid w:val="00ED2C6B"/>
+    <w:rsid w:val="003E3B13"/>
   </w:style>
   <w:style w:type="character" w:customStyle="1" w:styleId="partOfSpeech">
     <w:name w:val="partOfSpeech"/>
     <w:basedOn w:val="DefaultParagraphFont"/>
     <w:uiPriority w:val="1"/>
     <w:qFormat/>
-    <w:rsid w:val="00ED2C6B"/>
+    <w:rsid w:val="003E3B13"/>
   </w:style>
   <w:style w:type="character" w:customStyle="1" w:styleId="script">
     <w:name w:val="script"/>
     <w:basedOn w:val="DefaultParagraphFont"/>
     <w:uiPriority w:val="1"/>
     <w:qFormat/>
-    <w:rsid w:val="00ED2C6B"/>
+    <w:rsid w:val="003E3B13"/>
   </w:style>
   <w:style w:type="character" w:customStyle="1" w:styleId="symbol">
     <w:name w:val="symbol"/>
     <w:basedOn w:val="DefaultParagraphFont"/>
     <w:uiPriority w:val="1"/>
     <w:qFormat/>
-    <w:rsid w:val="00ED2C6B"/>
+    <w:rsid w:val="003E089A"/>
   </w:style>
   <w:style w:type="paragraph" w:customStyle="1" w:styleId="termAdmitted">
     <w:name w:val="termAdmitted"/>
     <w:basedOn w:val="Normal"/>
     <w:next w:val="Definition"/>
     <w:qFormat/>
-    <w:rsid w:val="00ED2C6B"/>
+    <w:rsid w:val="00EB0B51"/>
     <w:pPr>
       <w:keepNext/>
       <w:suppressAutoHyphens/>
@@ -7930,7 +7952,7 @@
     <w:basedOn w:val="termAdmitted"/>
     <w:next w:val="Definition"/>
     <w:qFormat/>
-    <w:rsid w:val="00ED2C6B"/>
+    <w:rsid w:val="00A752AE"/>
     <w:pPr>
       <w:numPr>
         <w:numId w:val="18"/>
@@ -7943,7 +7965,7 @@
     <w:basedOn w:val="Normal"/>
     <w:next w:val="Definition"/>
     <w:qFormat/>
-    <w:rsid w:val="00ED2C6B"/>
+    <w:rsid w:val="00D632E3"/>
     <w:pPr>
       <w:keepNext/>
       <w:suppressAutoHyphens/>
@@ -7960,21 +7982,21 @@
     <w:basedOn w:val="Heading2"/>
     <w:next w:val="Normal"/>
     <w:qFormat/>
-    <w:rsid w:val="00ED2C6B"/>
+    <w:rsid w:val="00AF213D"/>
   </w:style>
   <w:style w:type="paragraph" w:customStyle="1" w:styleId="termHeading3">
     <w:name w:val="termHeading3"/>
     <w:basedOn w:val="Heading3"/>
     <w:next w:val="Normal"/>
     <w:qFormat/>
-    <w:rsid w:val="00ED2C6B"/>
+    <w:rsid w:val="00AF213D"/>
   </w:style>
   <w:style w:type="character" w:customStyle="1" w:styleId="termRef">
     <w:name w:val="termRef"/>
     <w:basedOn w:val="DefaultParagraphFont"/>
     <w:uiPriority w:val="1"/>
     <w:qFormat/>
-    <w:rsid w:val="00ED2C6B"/>
+    <w:rsid w:val="00052F5E"/>
     <w:rPr>
       <w:rFonts w:asciiTheme="minorHAnsi" w:hAnsiTheme="minorHAnsi"/>
       <w:i/>
@@ -7985,28 +8007,28 @@
     <w:basedOn w:val="Heading4"/>
     <w:next w:val="Normal"/>
     <w:qFormat/>
-    <w:rsid w:val="00ED2C6B"/>
+    <w:rsid w:val="004B36CA"/>
   </w:style>
   <w:style w:type="paragraph" w:customStyle="1" w:styleId="termHeading5">
     <w:name w:val="termHeading5"/>
     <w:basedOn w:val="Heading5"/>
     <w:next w:val="Normal"/>
     <w:qFormat/>
-    <w:rsid w:val="00ED2C6B"/>
+    <w:rsid w:val="00AF213D"/>
   </w:style>
   <w:style w:type="paragraph" w:customStyle="1" w:styleId="termHeading6">
     <w:name w:val="termHeading6"/>
     <w:basedOn w:val="Heading6"/>
     <w:next w:val="Normal"/>
     <w:qFormat/>
-    <w:rsid w:val="00ED2C6B"/>
+    <w:rsid w:val="00AF213D"/>
   </w:style>
   <w:style w:type="paragraph" w:customStyle="1" w:styleId="autoTermNum1">
     <w:name w:val="autoTermNum1"/>
     <w:basedOn w:val="Heading1"/>
     <w:next w:val="termPreferred"/>
     <w:qFormat/>
-    <w:rsid w:val="00ED2C6B"/>
+    <w:rsid w:val="00A8257D"/>
     <w:pPr>
       <w:tabs>
         <w:tab w:val="clear" w:pos="400"/>
@@ -8023,7 +8045,7 @@
     <w:basedOn w:val="Heading2"/>
     <w:next w:val="termPreferred"/>
     <w:qFormat/>
-    <w:rsid w:val="00ED2C6B"/>
+    <w:rsid w:val="00A8257D"/>
     <w:pPr>
       <w:tabs>
         <w:tab w:val="clear" w:pos="540"/>
@@ -8040,7 +8062,7 @@
     <w:basedOn w:val="Heading3"/>
     <w:next w:val="termPreferred"/>
     <w:qFormat/>
-    <w:rsid w:val="00ED2C6B"/>
+    <w:rsid w:val="00A8257D"/>
     <w:pPr>
       <w:tabs>
         <w:tab w:val="clear" w:pos="660"/>
@@ -8054,7 +8076,7 @@
     <w:basedOn w:val="Heading4"/>
     <w:next w:val="termPreferred"/>
     <w:qFormat/>
-    <w:rsid w:val="00ED2C6B"/>
+    <w:rsid w:val="00A8257D"/>
     <w:pPr>
       <w:tabs>
         <w:tab w:val="clear" w:pos="940"/>
@@ -8069,7 +8091,7 @@
     <w:basedOn w:val="Heading5"/>
     <w:next w:val="termPreferred"/>
     <w:qFormat/>
-    <w:rsid w:val="00ED2C6B"/>
+    <w:rsid w:val="00A8257D"/>
     <w:pPr>
       <w:tabs>
         <w:tab w:val="clear" w:pos="1080"/>
@@ -8082,7 +8104,7 @@
     <w:basedOn w:val="Heading6"/>
     <w:next w:val="termPreferred"/>
     <w:qFormat/>
-    <w:rsid w:val="00ED2C6B"/>
+    <w:rsid w:val="00A8257D"/>
     <w:pPr>
       <w:tabs>
         <w:tab w:val="clear" w:pos="1440"/>
@@ -8095,7 +8117,7 @@
     <w:basedOn w:val="a2"/>
     <w:next w:val="termPreferred"/>
     <w:qFormat/>
-    <w:rsid w:val="00ED2C6B"/>
+    <w:rsid w:val="00A8257D"/>
     <w:pPr>
       <w:tabs>
         <w:tab w:val="clear" w:pos="500"/>
@@ -8112,7 +8134,7 @@
     <w:basedOn w:val="a3"/>
     <w:next w:val="termPreferred"/>
     <w:qFormat/>
-    <w:rsid w:val="00ED2C6B"/>
+    <w:rsid w:val="00A8257D"/>
     <w:pPr>
       <w:tabs>
         <w:tab w:val="clear" w:pos="640"/>
@@ -8130,7 +8152,7 @@
     <w:basedOn w:val="a4"/>
     <w:next w:val="termPreferred"/>
     <w:qFormat/>
-    <w:rsid w:val="00ED2C6B"/>
+    <w:rsid w:val="00A8257D"/>
     <w:pPr>
       <w:tabs>
         <w:tab w:val="clear" w:pos="880"/>
@@ -8144,7 +8166,7 @@
     <w:basedOn w:val="a5"/>
     <w:next w:val="termPreferred"/>
     <w:qFormat/>
-    <w:rsid w:val="00ED2C6B"/>
+    <w:rsid w:val="00A8257D"/>
     <w:pPr>
       <w:tabs>
         <w:tab w:val="clear" w:pos="1080"/>
@@ -8159,7 +8181,7 @@
     <w:basedOn w:val="a6"/>
     <w:next w:val="termPreferred"/>
     <w:qFormat/>
-    <w:rsid w:val="00ED2C6B"/>
+    <w:rsid w:val="00A8257D"/>
     <w:pPr>
       <w:tabs>
         <w:tab w:val="clear" w:pos="1140"/>
@@ -8174,42 +8196,42 @@
     <w:basedOn w:val="noteTermEntry"/>
     <w:next w:val="Normal"/>
     <w:qFormat/>
-    <w:rsid w:val="00ED2C6B"/>
+    <w:rsid w:val="0076742A"/>
   </w:style>
   <w:style w:type="paragraph" w:customStyle="1" w:styleId="noteSymbol">
     <w:name w:val="noteSymbol"/>
     <w:basedOn w:val="noteTermEntry"/>
     <w:next w:val="Normal"/>
     <w:qFormat/>
-    <w:rsid w:val="00ED2C6B"/>
+    <w:rsid w:val="0076742A"/>
   </w:style>
   <w:style w:type="paragraph" w:customStyle="1" w:styleId="noteNonVerbalRepresentation">
     <w:name w:val="noteNonVerbalRepresentation"/>
     <w:basedOn w:val="noteTermEntry"/>
     <w:next w:val="Normal"/>
     <w:qFormat/>
-    <w:rsid w:val="00ED2C6B"/>
+    <w:rsid w:val="0076742A"/>
   </w:style>
   <w:style w:type="character" w:customStyle="1" w:styleId="abbreviatedForm">
     <w:name w:val="abbreviatedForm"/>
     <w:basedOn w:val="DefaultParagraphFont"/>
     <w:uiPriority w:val="1"/>
     <w:qFormat/>
-    <w:rsid w:val="00ED2C6B"/>
+    <w:rsid w:val="000C7A8E"/>
   </w:style>
   <w:style w:type="character" w:customStyle="1" w:styleId="pronunciation">
     <w:name w:val="pronunciation"/>
     <w:basedOn w:val="DefaultParagraphFont"/>
     <w:uiPriority w:val="1"/>
     <w:qFormat/>
-    <w:rsid w:val="00ED2C6B"/>
+    <w:rsid w:val="00B751EF"/>
   </w:style>
   <w:style w:type="paragraph" w:customStyle="1" w:styleId="Example">
     <w:name w:val="Example"/>
     <w:basedOn w:val="Normal"/>
     <w:next w:val="Normal"/>
     <w:qFormat/>
-    <w:rsid w:val="00ED2C6B"/>
+    <w:rsid w:val="008D519A"/>
     <w:pPr>
       <w:numPr>
         <w:numId w:val="16"/>
@@ -8227,7 +8249,7 @@
     <w:name w:val="Table note"/>
     <w:basedOn w:val="Normal"/>
     <w:qFormat/>
-    <w:rsid w:val="00ED2C6B"/>
+    <w:rsid w:val="00D04419"/>
     <w:pPr>
       <w:numPr>
         <w:numId w:val="11"/>
@@ -8247,7 +8269,7 @@
     <w:uiPriority w:val="34"/>
     <w:semiHidden/>
     <w:qFormat/>
-    <w:rsid w:val="00ED2C6B"/>
+    <w:rsid w:val="008D3F67"/>
     <w:pPr>
       <w:ind w:left="720"/>
       <w:contextualSpacing/>
@@ -8258,7 +8280,7 @@
     <w:basedOn w:val="Normal"/>
     <w:next w:val="Normal"/>
     <w:qFormat/>
-    <w:rsid w:val="00ED2C6B"/>
+    <w:rsid w:val="008D519A"/>
     <w:pPr>
       <w:spacing w:line="210" w:lineRule="atLeast"/>
     </w:pPr>
@@ -8271,7 +8293,7 @@
     <w:basedOn w:val="ListParagraph"/>
     <w:next w:val="Normal"/>
     <w:qFormat/>
-    <w:rsid w:val="00ED2C6B"/>
+    <w:rsid w:val="00E17865"/>
     <w:pPr>
       <w:numPr>
         <w:numId w:val="13"/>
@@ -8289,12 +8311,12 @@
     <w:basedOn w:val="noteTermEntry"/>
     <w:next w:val="Normal"/>
     <w:qFormat/>
-    <w:rsid w:val="00ED2C6B"/>
+    <w:rsid w:val="0076742A"/>
   </w:style>
   <w:style w:type="paragraph" w:customStyle="1" w:styleId="Notenumbered">
     <w:name w:val="Note numbered"/>
     <w:basedOn w:val="Normal"/>
-    <w:rsid w:val="00ED2C6B"/>
+    <w:rsid w:val="00755BC8"/>
     <w:pPr>
       <w:numPr>
         <w:numId w:val="15"/>
@@ -8313,7 +8335,7 @@
     <w:basedOn w:val="Normal"/>
     <w:next w:val="Normal"/>
     <w:qFormat/>
-    <w:rsid w:val="00ED2C6B"/>
+    <w:rsid w:val="00755BC8"/>
     <w:pPr>
       <w:spacing w:line="210" w:lineRule="atLeast"/>
     </w:pPr>
@@ -8326,14 +8348,14 @@
     <w:basedOn w:val="noteTermEntry"/>
     <w:next w:val="Normal"/>
     <w:qFormat/>
-    <w:rsid w:val="00ED2C6B"/>
+    <w:rsid w:val="0076742A"/>
   </w:style>
   <w:style w:type="paragraph" w:customStyle="1" w:styleId="Figuretitleannex">
     <w:name w:val="Figure title annex"/>
     <w:basedOn w:val="Normal"/>
     <w:next w:val="Normal"/>
     <w:qFormat/>
-    <w:rsid w:val="00ED2C6B"/>
+    <w:rsid w:val="00E17865"/>
     <w:pPr>
       <w:numPr>
         <w:ilvl w:val="6"/>
@@ -8352,7 +8374,7 @@
     <w:basedOn w:val="Normal"/>
     <w:next w:val="Tabletext9"/>
     <w:qFormat/>
-    <w:rsid w:val="00ED2C6B"/>
+    <w:rsid w:val="00E17865"/>
     <w:pPr>
       <w:keepNext/>
       <w:numPr>
@@ -8372,7 +8394,7 @@
     <w:basedOn w:val="a3"/>
     <w:next w:val="Normal"/>
     <w:qFormat/>
-    <w:rsid w:val="00ED2C6B"/>
+    <w:rsid w:val="00975FB8"/>
     <w:pPr>
       <w:keepNext w:val="0"/>
       <w:tabs>
@@ -8394,7 +8416,7 @@
     <w:basedOn w:val="a4"/>
     <w:next w:val="Normal"/>
     <w:qFormat/>
-    <w:rsid w:val="00ED2C6B"/>
+    <w:rsid w:val="00975FB8"/>
     <w:pPr>
       <w:keepNext w:val="0"/>
       <w:tabs>
@@ -8415,7 +8437,7 @@
     <w:basedOn w:val="a5"/>
     <w:next w:val="Normal"/>
     <w:qFormat/>
-    <w:rsid w:val="00ED2C6B"/>
+    <w:rsid w:val="00975FB8"/>
     <w:pPr>
       <w:keepNext w:val="0"/>
       <w:tabs>
@@ -8437,7 +8459,7 @@
     <w:basedOn w:val="a6"/>
     <w:next w:val="Normal"/>
     <w:qFormat/>
-    <w:rsid w:val="00ED2C6B"/>
+    <w:rsid w:val="00975FB8"/>
     <w:pPr>
       <w:keepNext w:val="0"/>
       <w:tabs>
@@ -8458,7 +8480,7 @@
     <w:basedOn w:val="a2"/>
     <w:next w:val="Normal"/>
     <w:qFormat/>
-    <w:rsid w:val="00ED2C6B"/>
+    <w:rsid w:val="00975FB8"/>
     <w:pPr>
       <w:keepNext w:val="0"/>
       <w:tabs>
@@ -8481,7 +8503,7 @@
     <w:basedOn w:val="DefaultParagraphFont"/>
     <w:uiPriority w:val="1"/>
     <w:qFormat/>
-    <w:rsid w:val="00ED2C6B"/>
+    <w:rsid w:val="00D34161"/>
   </w:style>
 </w:styles>
 </file>
@@ -8491,7 +8513,7 @@
   <w:docParts>
     <w:docPart>
       <w:docPartPr>
-        <w:name w:val="2A7C48E4B29841998A377667069B4A64"/>
+        <w:name w:val="AA60405A59D740A0A35AF6F06C4EB328"/>
         <w:category>
           <w:name w:val="General"/>
           <w:gallery w:val="placeholder"/>
@@ -8502,12 +8524,12 @@
         <w:behaviors>
           <w:behavior w:val="content"/>
         </w:behaviors>
-        <w:guid w:val="{CF1894A5-372D-4234-8824-FFC21DB02E46}"/>
+        <w:guid w:val="{E4326E43-CFAD-4EEA-B1EA-057DC43D8CD9}"/>
       </w:docPartPr>
       <w:docPartBody>
         <w:p>
           <w:pPr>
-            <w:pStyle w:val="2A7C48E4B29841998A377667069B4A64"/>
+            <w:pStyle w:val="AA60405A59D740A0A35AF6F06C4EB328"/>
           </w:pPr>
           <w:r>
             <w:t>Click here to enter text.</w:t>
@@ -8517,7 +8539,7 @@
     </w:docPart>
     <w:docPart>
       <w:docPartPr>
-        <w:name w:val="A22BBB94647340E0A879F5A44B3DF4E0"/>
+        <w:name w:val="B3122144D08B451E8982EF0B48063CAF"/>
         <w:category>
           <w:name w:val="General"/>
           <w:gallery w:val="placeholder"/>
@@ -8528,12 +8550,12 @@
         <w:behaviors>
           <w:behavior w:val="content"/>
         </w:behaviors>
-        <w:guid w:val="{F44DE85C-0B79-4776-9103-2AC3B2D40238}"/>
+        <w:guid w:val="{FE7C3404-5C00-4F55-B8AA-574C29DAD48D}"/>
       </w:docPartPr>
       <w:docPartBody>
         <w:p>
           <w:pPr>
-            <w:pStyle w:val="A22BBB94647340E0A879F5A44B3DF4E0"/>
+            <w:pStyle w:val="B3122144D08B451E8982EF0B48063CAF"/>
           </w:pPr>
           <w:r>
             <w:t>Click here to enter a date.</w:t>
@@ -8543,7 +8565,7 @@
     </w:docPart>
     <w:docPart>
       <w:docPartPr>
-        <w:name w:val="703BDC5962C447BC8FD0296D3FE72027"/>
+        <w:name w:val="D14971C61680404D9F42C7AD14A23540"/>
         <w:category>
           <w:name w:val="General"/>
           <w:gallery w:val="placeholder"/>
@@ -8554,12 +8576,12 @@
         <w:behaviors>
           <w:behavior w:val="content"/>
         </w:behaviors>
-        <w:guid w:val="{5AEA2A87-0C07-4CA5-A2BE-7053893D80B2}"/>
+        <w:guid w:val="{09B3B6D6-B7CD-4893-A934-26A4E90185BC}"/>
       </w:docPartPr>
       <w:docPartBody>
         <w:p>
           <w:pPr>
-            <w:pStyle w:val="703BDC5962C447BC8FD0296D3FE72027"/>
+            <w:pStyle w:val="D14971C61680404D9F42C7AD14A23540"/>
           </w:pPr>
           <w:r>
             <w:t>Click here to enter text.</w:t>
@@ -8569,7 +8591,7 @@
     </w:docPart>
     <w:docPart>
       <w:docPartPr>
-        <w:name w:val="FF6BFE972BAB4CF89DFBD5669983532A"/>
+        <w:name w:val="51A7F1D9AD81419FB26F33124FF2F41E"/>
         <w:category>
           <w:name w:val="General"/>
           <w:gallery w:val="placeholder"/>
@@ -8580,12 +8602,12 @@
         <w:behaviors>
           <w:behavior w:val="content"/>
         </w:behaviors>
-        <w:guid w:val="{11863977-74BD-41A3-9C5B-2A7D91E55827}"/>
+        <w:guid w:val="{3B24FC14-9490-47C2-A1A9-91E9DAE5D1FF}"/>
       </w:docPartPr>
       <w:docPartBody>
         <w:p>
           <w:pPr>
-            <w:pStyle w:val="FF6BFE972BAB4CF89DFBD5669983532A"/>
+            <w:pStyle w:val="51A7F1D9AD81419FB26F33124FF2F41E"/>
           </w:pPr>
           <w:r>
             <w:rPr>
@@ -8598,7 +8620,7 @@
     </w:docPart>
     <w:docPart>
       <w:docPartPr>
-        <w:name w:val="9C2A093B199D4D34A020C083C503015B"/>
+        <w:name w:val="1E236548126B41369C0B47E2774B7039"/>
         <w:category>
           <w:name w:val="General"/>
           <w:gallery w:val="placeholder"/>
@@ -8609,12 +8631,12 @@
         <w:behaviors>
           <w:behavior w:val="content"/>
         </w:behaviors>
-        <w:guid w:val="{9DA5BB09-6FF6-4323-A1D4-608ECA2EC91D}"/>
+        <w:guid w:val="{DAE06D93-99C2-4F78-93AE-1220EB0D4479}"/>
       </w:docPartPr>
       <w:docPartBody>
         <w:p>
           <w:pPr>
-            <w:pStyle w:val="9C2A093B199D4D34A020C083C503015B"/>
+            <w:pStyle w:val="1E236548126B41369C0B47E2774B7039"/>
           </w:pPr>
           <w:r>
             <w:rPr>
@@ -8628,7 +8650,7 @@
     </w:docPart>
     <w:docPart>
       <w:docPartPr>
-        <w:name w:val="A02333BC64AB427E848F381A3BBEBA14"/>
+        <w:name w:val="31D951B57F304A17AB7DA7D586BECEDF"/>
         <w:category>
           <w:name w:val="General"/>
           <w:gallery w:val="placeholder"/>
@@ -8639,12 +8661,12 @@
         <w:behaviors>
           <w:behavior w:val="content"/>
         </w:behaviors>
-        <w:guid w:val="{FB54A6E5-246F-4B6D-B733-0C6E63989AE5}"/>
+        <w:guid w:val="{FAF3590F-23C5-4696-AC44-D77643913235}"/>
       </w:docPartPr>
       <w:docPartBody>
         <w:p>
           <w:pPr>
-            <w:pStyle w:val="A02333BC64AB427E848F381A3BBEBA14"/>
+            <w:pStyle w:val="31D951B57F304A17AB7DA7D586BECEDF"/>
           </w:pPr>
           <w:r>
             <w:rPr>
@@ -8700,14 +8722,20 @@
     <w:pitch w:val="variable"/>
     <w:sig w:usb0="E10002FF" w:usb1="4000ACFF" w:usb2="00000009" w:usb3="00000000" w:csb0="0000019F" w:csb1="00000000"/>
   </w:font>
+  <w:font w:name="Arial">
+    <w:panose1 w:val="020B0604020202020204"/>
+    <w:charset w:val="00"/>
+    <w:family w:val="swiss"/>
+    <w:pitch w:val="variable"/>
+    <w:sig w:usb0="E0002AFF" w:usb1="C0007843" w:usb2="00000009" w:usb3="00000000" w:csb0="000001FF" w:csb1="00000000"/>
+  </w:font>
   <w:font w:name="MS Mincho">
     <w:altName w:val="ＭＳ 明朝"/>
     <w:panose1 w:val="02020609040205080304"/>
     <w:charset w:val="80"/>
-    <w:family w:val="roman"/>
-    <w:notTrueType/>
+    <w:family w:val="modern"/>
     <w:pitch w:val="fixed"/>
-    <w:sig w:usb0="00000001" w:usb1="08070000" w:usb2="00000010" w:usb3="00000000" w:csb0="00020000" w:csb1="00000000"/>
+    <w:sig w:usb0="E00002FF" w:usb1="6AC7FDFB" w:usb2="00000012" w:usb3="00000000" w:csb0="0002009F" w:csb1="00000000"/>
   </w:font>
   <w:font w:name="Cambria">
     <w:panose1 w:val="02040503050406030204"/>
@@ -8744,13 +8772,8 @@
     <w:useFELayout/>
   </w:compat>
   <w:rsids>
-    <w:rsidRoot w:val="002B1AF9"/>
-    <w:rsid w:val="00066672"/>
-    <w:rsid w:val="001C6883"/>
-    <w:rsid w:val="002B1AF9"/>
-    <w:rsid w:val="002D4DA2"/>
-    <w:rsid w:val="004D07B2"/>
-    <w:rsid w:val="006C26C0"/>
+    <w:rsidRoot w:val="002A07C1"/>
+    <w:rsid w:val="002A07C1"/>
   </w:rsids>
   <m:mathPr>
     <m:mathFont m:val="Cambria Math"/>
@@ -8931,7 +8954,6 @@
   <w:style w:type="paragraph" w:default="1" w:styleId="Normal">
     <w:name w:val="Normal"/>
     <w:qFormat/>
-    <w:rsid w:val="002B1AF9"/>
   </w:style>
   <w:style w:type="character" w:default="1" w:styleId="DefaultParagraphFont">
     <w:name w:val="Default Paragraph Font"/>
@@ -8961,39 +8983,32 @@
     <w:semiHidden/>
     <w:unhideWhenUsed/>
   </w:style>
-  <w:style w:type="paragraph" w:customStyle="1" w:styleId="2A7C48E4B29841998A377667069B4A64">
-    <w:name w:val="2A7C48E4B29841998A377667069B4A64"/>
-    <w:rsid w:val="002B1AF9"/>
-  </w:style>
-  <w:style w:type="paragraph" w:customStyle="1" w:styleId="A22BBB94647340E0A879F5A44B3DF4E0">
-    <w:name w:val="A22BBB94647340E0A879F5A44B3DF4E0"/>
-    <w:rsid w:val="002B1AF9"/>
-  </w:style>
-  <w:style w:type="paragraph" w:customStyle="1" w:styleId="703BDC5962C447BC8FD0296D3FE72027">
-    <w:name w:val="703BDC5962C447BC8FD0296D3FE72027"/>
-    <w:rsid w:val="002B1AF9"/>
+  <w:style w:type="paragraph" w:customStyle="1" w:styleId="AA60405A59D740A0A35AF6F06C4EB328">
+    <w:name w:val="AA60405A59D740A0A35AF6F06C4EB328"/>
+  </w:style>
+  <w:style w:type="paragraph" w:customStyle="1" w:styleId="B3122144D08B451E8982EF0B48063CAF">
+    <w:name w:val="B3122144D08B451E8982EF0B48063CAF"/>
+  </w:style>
+  <w:style w:type="paragraph" w:customStyle="1" w:styleId="D14971C61680404D9F42C7AD14A23540">
+    <w:name w:val="D14971C61680404D9F42C7AD14A23540"/>
   </w:style>
   <w:style w:type="character" w:styleId="PlaceholderText">
     <w:name w:val="Placeholder Text"/>
     <w:basedOn w:val="DefaultParagraphFont"/>
     <w:uiPriority w:val="99"/>
     <w:semiHidden/>
-    <w:rsid w:val="002B1AF9"/>
     <w:rPr>
       <w:color w:val="808080"/>
     </w:rPr>
   </w:style>
-  <w:style w:type="paragraph" w:customStyle="1" w:styleId="FF6BFE972BAB4CF89DFBD5669983532A">
-    <w:name w:val="FF6BFE972BAB4CF89DFBD5669983532A"/>
-    <w:rsid w:val="002B1AF9"/>
-  </w:style>
-  <w:style w:type="paragraph" w:customStyle="1" w:styleId="9C2A093B199D4D34A020C083C503015B">
-    <w:name w:val="9C2A093B199D4D34A020C083C503015B"/>
-    <w:rsid w:val="002B1AF9"/>
-  </w:style>
-  <w:style w:type="paragraph" w:customStyle="1" w:styleId="A02333BC64AB427E848F381A3BBEBA14">
-    <w:name w:val="A02333BC64AB427E848F381A3BBEBA14"/>
-    <w:rsid w:val="002B1AF9"/>
+  <w:style w:type="paragraph" w:customStyle="1" w:styleId="51A7F1D9AD81419FB26F33124FF2F41E">
+    <w:name w:val="51A7F1D9AD81419FB26F33124FF2F41E"/>
+  </w:style>
+  <w:style w:type="paragraph" w:customStyle="1" w:styleId="1E236548126B41369C0B47E2774B7039">
+    <w:name w:val="1E236548126B41369C0B47E2774B7039"/>
+  </w:style>
+  <w:style w:type="paragraph" w:customStyle="1" w:styleId="31D951B57F304A17AB7DA7D586BECEDF">
+    <w:name w:val="31D951B57F304A17AB7DA7D586BECEDF"/>
   </w:style>
 </w:styles>
 </file>
@@ -9304,7 +9319,7 @@
 </file>
 
 <file path=customXml/itemProps2.xml><?xml version="1.0" encoding="utf-8"?>
-<ds:datastoreItem xmlns:ds="http://schemas.openxmlformats.org/officeDocument/2006/customXml" ds:itemID="{DBFAB089-2314-497A-8358-C56B8FF5E00B}">
+<ds:datastoreItem xmlns:ds="http://schemas.openxmlformats.org/officeDocument/2006/customXml" ds:itemID="{9F69AA80-DB99-4867-9630-FA59D9D06C3E}">
   <ds:schemaRefs>
     <ds:schemaRef ds:uri="http://schemas.openxmlformats.org/officeDocument/2006/bibliography"/>
   </ds:schemaRefs>

</xml_diff>